<commit_message>
Creating files for extensions
to work alongised my google script to create a ui
</commit_message>
<xml_diff>
--- a/COMP 3000/Project Docs/Development Documentation.docx
+++ b/COMP 3000/Project Docs/Development Documentation.docx
@@ -162,6 +162,50 @@
       </w:r>
     </w:p>
     <w:p>
+      <w:r>
+        <w:rPr>
+          <w:b/>
+          <w:bCs/>
+        </w:rPr>
+        <w:t>OpenPhish</w:t>
+      </w:r>
+      <w:r>
+        <w:t xml:space="preserve"> — phishing feed / intelligence. </w:t>
+      </w:r>
+      <w:hyperlink r:id="rId11" w:tgtFrame="_blank" w:history="1">
+        <w:r>
+          <w:rPr>
+            <w:rStyle w:val="Hyperlink"/>
+          </w:rPr>
+          <w:t>openphish.com</w:t>
+        </w:r>
+      </w:hyperlink>
+    </w:p>
+    <w:p>
+      <w:r>
+        <w:t>P</w:t>
+      </w:r>
+      <w:r>
+        <w:rPr>
+          <w:b/>
+          <w:bCs/>
+        </w:rPr>
+        <w:t>hishTank</w:t>
+      </w:r>
+      <w:r>
+        <w:t xml:space="preserve"> — community-driven phishing URL data and API. (Often free). </w:t>
+      </w:r>
+      <w:hyperlink r:id="rId12" w:tgtFrame="_blank" w:history="1">
+        <w:r>
+          <w:rPr>
+            <w:rStyle w:val="Hyperlink"/>
+          </w:rPr>
+          <w:t>Reddit</w:t>
+        </w:r>
+      </w:hyperlink>
+    </w:p>
+    <w:p/>
+    <w:p>
       <w:pPr>
         <w:pStyle w:val="Heading3"/>
       </w:pPr>
@@ -170,7 +214,7 @@
       </w:r>
     </w:p>
     <w:p>
-      <w:hyperlink r:id="rId11" w:history="1">
+      <w:hyperlink r:id="rId13" w:history="1">
         <w:r>
           <w:rPr>
             <w:rStyle w:val="Hyperlink"/>
@@ -196,7 +240,7 @@
       </w:r>
     </w:p>
     <w:p>
-      <w:hyperlink r:id="rId12" w:anchor="/default/get_validate" w:history="1">
+      <w:hyperlink r:id="rId14" w:anchor="/default/get_validate" w:history="1">
         <w:r>
           <w:rPr>
             <w:rStyle w:val="Hyperlink"/>
@@ -215,7 +259,7 @@
       <w:r>
         <w:tab/>
       </w:r>
-      <w:hyperlink r:id="rId13" w:history="1">
+      <w:hyperlink r:id="rId15" w:history="1">
         <w:r>
           <w:rPr>
             <w:rStyle w:val="Hyperlink"/>
@@ -239,6 +283,7 @@
     </w:p>
     <w:p>
       <w:r>
+        <w:lastRenderedPageBreak/>
         <w:t>How do I ensure that they are supplying a valid key and how do I ensure that they are able to do so if they are meant to be tech illiterate?  I do not have the scope to create my own for these two.</w:t>
       </w:r>
     </w:p>
@@ -247,9 +292,11 @@
         <w:pStyle w:val="Heading2"/>
       </w:pPr>
       <w:r>
-        <w:lastRenderedPageBreak/>
         <w:t>Languages</w:t>
       </w:r>
+      <w:r>
+        <w:t>/Technologies</w:t>
+      </w:r>
     </w:p>
     <w:p>
       <w:pPr>
@@ -301,6 +348,45 @@
         <w:t>API</w:t>
       </w:r>
     </w:p>
+    <w:p>
+      <w:pPr>
+        <w:pStyle w:val="Heading3"/>
+      </w:pPr>
+      <w:r>
+        <w:t>Gmail Add-on</w:t>
+      </w:r>
+    </w:p>
+    <w:p>
+      <w:r>
+        <w:t xml:space="preserve">Specifically integrates with </w:t>
+      </w:r>
+      <w:r>
+        <w:t>Gmail</w:t>
+      </w:r>
+      <w:r>
+        <w:t xml:space="preserve"> mobile and desktop. Runs via google workspace add-on framework ad makes it easier to request OAuth and access Gmail API data</w:t>
+      </w:r>
+      <w:r>
+        <w:t>.</w:t>
+      </w:r>
+    </w:p>
+    <w:p>
+      <w:pPr>
+        <w:pStyle w:val="Heading3"/>
+      </w:pPr>
+      <w:r>
+        <w:t xml:space="preserve"> </w:t>
+      </w:r>
+      <w:r>
+        <w:t>Google Safe Browsing</w:t>
+      </w:r>
+    </w:p>
+    <w:p>
+      <w:r>
+        <w:t>Database of URLs that google constantly updates. A set of unsafe web pages or social engineering sites</w:t>
+      </w:r>
+    </w:p>
+    <w:p/>
     <w:p/>
     <w:p>
       <w:pPr>
@@ -369,6 +455,7 @@
         <w:pStyle w:val="Heading2"/>
       </w:pPr>
       <w:r>
+        <w:lastRenderedPageBreak/>
         <w:t>Vision</w:t>
       </w:r>
     </w:p>
@@ -412,9 +499,6 @@
       </w:r>
       <w:r>
         <w:br/>
-      </w:r>
-      <w:r>
-        <w:lastRenderedPageBreak/>
         <w:t>I would like to also have the app to use a Language Model to analyse the email for possible Scam messages. A few flags:</w:t>
       </w:r>
     </w:p>
@@ -469,6 +553,28 @@
     </w:p>
     <w:p>
       <w:pPr>
+        <w:pStyle w:val="Heading4"/>
+      </w:pPr>
+      <w:r>
+        <w:t>Execution</w:t>
+      </w:r>
+    </w:p>
+    <w:p>
+      <w:r>
+        <w:t>At this stage I am unsure the type of software I will be creating. I have 3 possible ways to do this project. First being a standalone app that can download on the computer. The second being a browser extension that give much easier access to the browser data and manipulation of the data. But I believe for it to have less execution power. This led to the 3</w:t>
+      </w:r>
+      <w:r>
+        <w:rPr>
+          <w:vertAlign w:val="superscript"/>
+        </w:rPr>
+        <w:t>rd</w:t>
+      </w:r>
+      <w:r>
+        <w:t xml:space="preserve"> method which is a combination of both. Using the browser extension to harvest the required data and feed it into the app for processing and analysis.</w:t>
+      </w:r>
+    </w:p>
+    <w:p>
+      <w:pPr>
         <w:pStyle w:val="Heading3"/>
       </w:pPr>
       <w:r>
@@ -503,6 +609,7 @@
         <w:pStyle w:val="Heading3"/>
       </w:pPr>
       <w:r>
+        <w:lastRenderedPageBreak/>
         <w:t>Personal Agenda.</w:t>
       </w:r>
     </w:p>
@@ -1151,14 +1258,872 @@
           </w:p>
         </w:tc>
       </w:tr>
+      <w:tr>
+        <w:tc>
+          <w:tcPr>
+            <w:tcW w:w="1936" w:type="dxa"/>
+          </w:tcPr>
+          <w:p>
+            <w:pPr>
+              <w:rPr>
+                <w:sz w:val="16"/>
+                <w:szCs w:val="16"/>
+              </w:rPr>
+            </w:pPr>
+            <w:r>
+              <w:rPr>
+                <w:sz w:val="16"/>
+                <w:szCs w:val="16"/>
+              </w:rPr>
+              <w:t>Misinterpretation of warnings</w:t>
+            </w:r>
+          </w:p>
+        </w:tc>
+        <w:tc>
+          <w:tcPr>
+            <w:tcW w:w="1320" w:type="dxa"/>
+          </w:tcPr>
+          <w:p>
+            <w:pPr>
+              <w:rPr>
+                <w:sz w:val="16"/>
+                <w:szCs w:val="16"/>
+              </w:rPr>
+            </w:pPr>
+            <w:r>
+              <w:rPr>
+                <w:sz w:val="16"/>
+                <w:szCs w:val="16"/>
+              </w:rPr>
+              <w:t>Low - Med</w:t>
+            </w:r>
+          </w:p>
+        </w:tc>
+        <w:tc>
+          <w:tcPr>
+            <w:tcW w:w="1134" w:type="dxa"/>
+          </w:tcPr>
+          <w:p>
+            <w:pPr>
+              <w:rPr>
+                <w:sz w:val="16"/>
+                <w:szCs w:val="16"/>
+              </w:rPr>
+            </w:pPr>
+            <w:r>
+              <w:rPr>
+                <w:sz w:val="16"/>
+                <w:szCs w:val="16"/>
+              </w:rPr>
+              <w:t>High</w:t>
+            </w:r>
+          </w:p>
+        </w:tc>
+        <w:tc>
+          <w:tcPr>
+            <w:tcW w:w="4626" w:type="dxa"/>
+          </w:tcPr>
+          <w:p>
+            <w:pPr>
+              <w:rPr>
+                <w:sz w:val="16"/>
+                <w:szCs w:val="16"/>
+              </w:rPr>
+            </w:pPr>
+            <w:r>
+              <w:rPr>
+                <w:sz w:val="16"/>
+                <w:szCs w:val="16"/>
+              </w:rPr>
+              <w:t>Use clear and non-technical vocabulary to explain warning. Possibly add More-info tab.</w:t>
+            </w:r>
+          </w:p>
+        </w:tc>
+      </w:tr>
+      <w:tr>
+        <w:tc>
+          <w:tcPr>
+            <w:tcW w:w="1936" w:type="dxa"/>
+          </w:tcPr>
+          <w:p>
+            <w:pPr>
+              <w:rPr>
+                <w:sz w:val="16"/>
+                <w:szCs w:val="16"/>
+              </w:rPr>
+            </w:pPr>
+            <w:r>
+              <w:rPr>
+                <w:sz w:val="16"/>
+                <w:szCs w:val="16"/>
+              </w:rPr>
+              <w:t>API limits</w:t>
+            </w:r>
+          </w:p>
+        </w:tc>
+        <w:tc>
+          <w:tcPr>
+            <w:tcW w:w="1320" w:type="dxa"/>
+          </w:tcPr>
+          <w:p>
+            <w:pPr>
+              <w:rPr>
+                <w:sz w:val="16"/>
+                <w:szCs w:val="16"/>
+              </w:rPr>
+            </w:pPr>
+            <w:r>
+              <w:rPr>
+                <w:sz w:val="16"/>
+                <w:szCs w:val="16"/>
+              </w:rPr>
+              <w:t>Medium</w:t>
+            </w:r>
+          </w:p>
+        </w:tc>
+        <w:tc>
+          <w:tcPr>
+            <w:tcW w:w="1134" w:type="dxa"/>
+          </w:tcPr>
+          <w:p>
+            <w:pPr>
+              <w:rPr>
+                <w:sz w:val="16"/>
+                <w:szCs w:val="16"/>
+              </w:rPr>
+            </w:pPr>
+            <w:r>
+              <w:rPr>
+                <w:sz w:val="16"/>
+                <w:szCs w:val="16"/>
+              </w:rPr>
+              <w:t>Very High</w:t>
+            </w:r>
+          </w:p>
+        </w:tc>
+        <w:tc>
+          <w:tcPr>
+            <w:tcW w:w="4626" w:type="dxa"/>
+          </w:tcPr>
+          <w:p>
+            <w:pPr>
+              <w:rPr>
+                <w:sz w:val="16"/>
+                <w:szCs w:val="16"/>
+              </w:rPr>
+            </w:pPr>
+            <w:r>
+              <w:rPr>
+                <w:sz w:val="16"/>
+                <w:szCs w:val="16"/>
+              </w:rPr>
+              <w:t>API calls may be limited due to not using enterprise level of software. This limits the total amount of calls I can perform daily.  No Mitigation other than increasing plan at a higher cost</w:t>
+            </w:r>
+          </w:p>
+        </w:tc>
+      </w:tr>
+      <w:tr>
+        <w:tc>
+          <w:tcPr>
+            <w:tcW w:w="1936" w:type="dxa"/>
+          </w:tcPr>
+          <w:p>
+            <w:pPr>
+              <w:rPr>
+                <w:sz w:val="16"/>
+                <w:szCs w:val="16"/>
+              </w:rPr>
+            </w:pPr>
+            <w:r>
+              <w:rPr>
+                <w:sz w:val="16"/>
+                <w:szCs w:val="16"/>
+              </w:rPr>
+              <w:t>False Positives</w:t>
+            </w:r>
+          </w:p>
+        </w:tc>
+        <w:tc>
+          <w:tcPr>
+            <w:tcW w:w="1320" w:type="dxa"/>
+          </w:tcPr>
+          <w:p>
+            <w:pPr>
+              <w:rPr>
+                <w:sz w:val="16"/>
+                <w:szCs w:val="16"/>
+              </w:rPr>
+            </w:pPr>
+            <w:r>
+              <w:rPr>
+                <w:sz w:val="16"/>
+                <w:szCs w:val="16"/>
+              </w:rPr>
+              <w:t>Low</w:t>
+            </w:r>
+          </w:p>
+        </w:tc>
+        <w:tc>
+          <w:tcPr>
+            <w:tcW w:w="1134" w:type="dxa"/>
+          </w:tcPr>
+          <w:p>
+            <w:pPr>
+              <w:rPr>
+                <w:sz w:val="16"/>
+                <w:szCs w:val="16"/>
+              </w:rPr>
+            </w:pPr>
+            <w:r>
+              <w:rPr>
+                <w:sz w:val="16"/>
+                <w:szCs w:val="16"/>
+              </w:rPr>
+              <w:t xml:space="preserve">Very High </w:t>
+            </w:r>
+          </w:p>
+        </w:tc>
+        <w:tc>
+          <w:tcPr>
+            <w:tcW w:w="4626" w:type="dxa"/>
+          </w:tcPr>
+          <w:p>
+            <w:pPr>
+              <w:rPr>
+                <w:sz w:val="16"/>
+                <w:szCs w:val="16"/>
+              </w:rPr>
+            </w:pPr>
+            <w:r>
+              <w:rPr>
+                <w:sz w:val="16"/>
+                <w:szCs w:val="16"/>
+              </w:rPr>
+              <w:t xml:space="preserve">False positives may bring negative trust from the user for the app. </w:t>
+            </w:r>
+            <w:r>
+              <w:rPr>
+                <w:sz w:val="16"/>
+                <w:szCs w:val="16"/>
+              </w:rPr>
+              <w:t>However,</w:t>
+            </w:r>
+            <w:r>
+              <w:rPr>
+                <w:sz w:val="16"/>
+                <w:szCs w:val="16"/>
+              </w:rPr>
+              <w:t xml:space="preserve"> only better algorithms can mitigate this issue.</w:t>
+            </w:r>
+          </w:p>
+        </w:tc>
+      </w:tr>
+      <w:tr>
+        <w:tc>
+          <w:tcPr>
+            <w:tcW w:w="1936" w:type="dxa"/>
+          </w:tcPr>
+          <w:p>
+            <w:pPr>
+              <w:rPr>
+                <w:sz w:val="16"/>
+                <w:szCs w:val="16"/>
+              </w:rPr>
+            </w:pPr>
+            <w:r>
+              <w:rPr>
+                <w:sz w:val="16"/>
+                <w:szCs w:val="16"/>
+              </w:rPr>
+              <w:t>GDPR infractions</w:t>
+            </w:r>
+          </w:p>
+        </w:tc>
+        <w:tc>
+          <w:tcPr>
+            <w:tcW w:w="1320" w:type="dxa"/>
+          </w:tcPr>
+          <w:p>
+            <w:pPr>
+              <w:rPr>
+                <w:sz w:val="16"/>
+                <w:szCs w:val="16"/>
+              </w:rPr>
+            </w:pPr>
+            <w:r>
+              <w:rPr>
+                <w:sz w:val="16"/>
+                <w:szCs w:val="16"/>
+              </w:rPr>
+              <w:t>Very Low</w:t>
+            </w:r>
+          </w:p>
+        </w:tc>
+        <w:tc>
+          <w:tcPr>
+            <w:tcW w:w="1134" w:type="dxa"/>
+          </w:tcPr>
+          <w:p>
+            <w:pPr>
+              <w:rPr>
+                <w:sz w:val="16"/>
+                <w:szCs w:val="16"/>
+              </w:rPr>
+            </w:pPr>
+            <w:r>
+              <w:rPr>
+                <w:sz w:val="16"/>
+                <w:szCs w:val="16"/>
+              </w:rPr>
+              <w:t>Very High</w:t>
+            </w:r>
+          </w:p>
+        </w:tc>
+        <w:tc>
+          <w:tcPr>
+            <w:tcW w:w="4626" w:type="dxa"/>
+          </w:tcPr>
+          <w:p>
+            <w:pPr>
+              <w:rPr>
+                <w:sz w:val="16"/>
+                <w:szCs w:val="16"/>
+              </w:rPr>
+            </w:pPr>
+            <w:r>
+              <w:rPr>
+                <w:sz w:val="16"/>
+                <w:szCs w:val="16"/>
+              </w:rPr>
+              <w:t xml:space="preserve">Ensure all data </w:t>
+            </w:r>
+            <w:r>
+              <w:rPr>
+                <w:sz w:val="16"/>
+                <w:szCs w:val="16"/>
+              </w:rPr>
+              <w:t xml:space="preserve">regarding users is explicitly explained in EULA minimise data used and stored. </w:t>
+            </w:r>
+          </w:p>
+        </w:tc>
+      </w:tr>
+      <w:tr>
+        <w:tc>
+          <w:tcPr>
+            <w:tcW w:w="1936" w:type="dxa"/>
+          </w:tcPr>
+          <w:p>
+            <w:pPr>
+              <w:rPr>
+                <w:sz w:val="16"/>
+                <w:szCs w:val="16"/>
+              </w:rPr>
+            </w:pPr>
+          </w:p>
+        </w:tc>
+        <w:tc>
+          <w:tcPr>
+            <w:tcW w:w="1320" w:type="dxa"/>
+          </w:tcPr>
+          <w:p>
+            <w:pPr>
+              <w:rPr>
+                <w:sz w:val="16"/>
+                <w:szCs w:val="16"/>
+              </w:rPr>
+            </w:pPr>
+          </w:p>
+        </w:tc>
+        <w:tc>
+          <w:tcPr>
+            <w:tcW w:w="1134" w:type="dxa"/>
+          </w:tcPr>
+          <w:p>
+            <w:pPr>
+              <w:rPr>
+                <w:sz w:val="16"/>
+                <w:szCs w:val="16"/>
+              </w:rPr>
+            </w:pPr>
+          </w:p>
+        </w:tc>
+        <w:tc>
+          <w:tcPr>
+            <w:tcW w:w="4626" w:type="dxa"/>
+          </w:tcPr>
+          <w:p>
+            <w:pPr>
+              <w:rPr>
+                <w:sz w:val="16"/>
+                <w:szCs w:val="16"/>
+              </w:rPr>
+            </w:pPr>
+          </w:p>
+        </w:tc>
+      </w:tr>
+      <w:tr>
+        <w:tc>
+          <w:tcPr>
+            <w:tcW w:w="1936" w:type="dxa"/>
+          </w:tcPr>
+          <w:p>
+            <w:pPr>
+              <w:rPr>
+                <w:sz w:val="16"/>
+                <w:szCs w:val="16"/>
+              </w:rPr>
+            </w:pPr>
+          </w:p>
+        </w:tc>
+        <w:tc>
+          <w:tcPr>
+            <w:tcW w:w="1320" w:type="dxa"/>
+          </w:tcPr>
+          <w:p>
+            <w:pPr>
+              <w:rPr>
+                <w:sz w:val="16"/>
+                <w:szCs w:val="16"/>
+              </w:rPr>
+            </w:pPr>
+          </w:p>
+        </w:tc>
+        <w:tc>
+          <w:tcPr>
+            <w:tcW w:w="1134" w:type="dxa"/>
+          </w:tcPr>
+          <w:p>
+            <w:pPr>
+              <w:rPr>
+                <w:sz w:val="16"/>
+                <w:szCs w:val="16"/>
+              </w:rPr>
+            </w:pPr>
+          </w:p>
+        </w:tc>
+        <w:tc>
+          <w:tcPr>
+            <w:tcW w:w="4626" w:type="dxa"/>
+          </w:tcPr>
+          <w:p>
+            <w:pPr>
+              <w:rPr>
+                <w:sz w:val="16"/>
+                <w:szCs w:val="16"/>
+              </w:rPr>
+            </w:pPr>
+          </w:p>
+        </w:tc>
+      </w:tr>
     </w:tbl>
+    <w:p>
+      <w:pPr>
+        <w:pStyle w:val="Heading1"/>
+      </w:pPr>
+      <w:r>
+        <w:t>Scope Restrictions MVP</w:t>
+      </w:r>
+    </w:p>
+    <w:p>
+      <w:pPr>
+        <w:pStyle w:val="ListParagraph"/>
+        <w:numPr>
+          <w:ilvl w:val="0"/>
+          <w:numId w:val="3"/>
+        </w:numPr>
+      </w:pPr>
+      <w:r>
+        <w:t>Works on Gmail.</w:t>
+      </w:r>
+      <w:r>
+        <w:t xml:space="preserve"> – 2</w:t>
+      </w:r>
+      <w:r>
+        <w:rPr>
+          <w:vertAlign w:val="superscript"/>
+        </w:rPr>
+        <w:t>nd</w:t>
+      </w:r>
+      <w:r>
+        <w:t xml:space="preserve"> most used email provider (second to apple ¼ of market according to </w:t>
+      </w:r>
+      <w:hyperlink r:id="rId16" w:history="1">
+        <w:r>
+          <w:rPr>
+            <w:rStyle w:val="Hyperlink"/>
+          </w:rPr>
+          <w:t>litmus</w:t>
+        </w:r>
+      </w:hyperlink>
+      <w:r>
+        <w:t xml:space="preserve">) </w:t>
+      </w:r>
+    </w:p>
+    <w:p>
+      <w:pPr>
+        <w:pStyle w:val="ListParagraph"/>
+        <w:numPr>
+          <w:ilvl w:val="0"/>
+          <w:numId w:val="3"/>
+        </w:numPr>
+      </w:pPr>
+      <w:r>
+        <w:t>Feedback to User regarding red flags identified</w:t>
+      </w:r>
+    </w:p>
+    <w:p>
+      <w:pPr>
+        <w:pStyle w:val="ListParagraph"/>
+        <w:numPr>
+          <w:ilvl w:val="0"/>
+          <w:numId w:val="3"/>
+        </w:numPr>
+      </w:pPr>
+      <w:r>
+        <w:t>Pop up mascot not animated</w:t>
+      </w:r>
+    </w:p>
+    <w:p>
+      <w:pPr>
+        <w:pStyle w:val="ListParagraph"/>
+        <w:numPr>
+          <w:ilvl w:val="0"/>
+          <w:numId w:val="3"/>
+        </w:numPr>
+      </w:pPr>
+      <w:r>
+        <w:t>User Feedback</w:t>
+      </w:r>
+    </w:p>
+    <w:p>
+      <w:pPr>
+        <w:pStyle w:val="ListParagraph"/>
+        <w:numPr>
+          <w:ilvl w:val="0"/>
+          <w:numId w:val="3"/>
+        </w:numPr>
+      </w:pPr>
+      <w:r>
+        <w:t>Intrusion Settings</w:t>
+      </w:r>
+    </w:p>
+    <w:p>
+      <w:pPr>
+        <w:pStyle w:val="ListParagraph"/>
+        <w:numPr>
+          <w:ilvl w:val="0"/>
+          <w:numId w:val="3"/>
+        </w:numPr>
+      </w:pPr>
+      <w:r>
+        <w:t>Some type of LLM</w:t>
+      </w:r>
+    </w:p>
+    <w:p>
+      <w:pPr>
+        <w:pStyle w:val="ListParagraph"/>
+        <w:numPr>
+          <w:ilvl w:val="0"/>
+          <w:numId w:val="3"/>
+        </w:numPr>
+      </w:pPr>
+      <w:r>
+        <w:t>English supported</w:t>
+      </w:r>
+    </w:p>
+    <w:p>
+      <w:pPr>
+        <w:pStyle w:val="ListParagraph"/>
+      </w:pPr>
+    </w:p>
+    <w:p>
+      <w:pPr>
+        <w:pStyle w:val="Heading1"/>
+      </w:pPr>
+      <w:r>
+        <w:lastRenderedPageBreak/>
+        <w:t>LESP</w:t>
+      </w:r>
+    </w:p>
+    <w:p>
+      <w:pPr>
+        <w:pStyle w:val="Heading2"/>
+      </w:pPr>
+      <w:r>
+        <w:t>Legal</w:t>
+      </w:r>
+    </w:p>
+    <w:p>
+      <w:r>
+        <w:t xml:space="preserve">Phish-Knight will comply with all relevant privacy and data protection laws </w:t>
+      </w:r>
+      <w:r>
+        <w:t>specifically targeting</w:t>
+      </w:r>
+      <w:r>
+        <w:t xml:space="preserve"> GDPR.</w:t>
+      </w:r>
+      <w:r>
+        <w:br/>
+        <w:t>Users must know exactly what data is being analysed, how</w:t>
+      </w:r>
+      <w:r>
+        <w:t xml:space="preserve"> the algorithm will</w:t>
+      </w:r>
+      <w:r>
+        <w:t xml:space="preserve"> </w:t>
+      </w:r>
+      <w:r>
+        <w:t>be processing it</w:t>
+      </w:r>
+      <w:r>
+        <w:t>, and for what purpose</w:t>
+      </w:r>
+      <w:r>
+        <w:t xml:space="preserve"> data is used</w:t>
+      </w:r>
+      <w:r>
+        <w:t>. If AI is used it will be clearly explained including whether any user data is stored or used to train future models.</w:t>
+      </w:r>
+    </w:p>
+    <w:p>
+      <w:r>
+        <w:t xml:space="preserve">All data collection and processing will be disclosed in simple </w:t>
+      </w:r>
+      <w:r>
+        <w:t>language</w:t>
+      </w:r>
+      <w:r>
+        <w:t>, due</w:t>
+      </w:r>
+      <w:r>
+        <w:t xml:space="preserve"> to the target demographic,</w:t>
+      </w:r>
+      <w:r>
+        <w:t xml:space="preserve"> within the EULA and Terms of Service. </w:t>
+      </w:r>
+    </w:p>
+    <w:p>
+      <w:r>
+        <w:t>Third-party API terms will always be followed to prevent any breach of their usage policies.</w:t>
+      </w:r>
+    </w:p>
+    <w:p>
+      <w:r>
+        <w:t xml:space="preserve">False positives may occur, </w:t>
+      </w:r>
+      <w:r>
+        <w:t>due to this</w:t>
+      </w:r>
+      <w:r>
+        <w:t xml:space="preserve"> the software will include disclaimers</w:t>
+      </w:r>
+      <w:r>
+        <w:t xml:space="preserve"> when positive flags are identified</w:t>
+      </w:r>
+      <w:r>
+        <w:t xml:space="preserve"> to make it clear that final judgement rests with the user. Phish-Knight cannot be held responsible for any damages caused by user decisions or undetected phishing attempts</w:t>
+      </w:r>
+      <w:r>
+        <w:t xml:space="preserve"> as the final verification must lay with the user</w:t>
+      </w:r>
+      <w:r>
+        <w:t>.</w:t>
+      </w:r>
+    </w:p>
+    <w:p>
+      <w:r>
+        <w:t xml:space="preserve">Copyright and patent laws will also be respected. </w:t>
+      </w:r>
+    </w:p>
+    <w:p>
+      <w:r>
+        <w:t>The architecture should remain modular so that any non-compliant or region-restricted features can be disabled depending on local laws.</w:t>
+      </w:r>
+    </w:p>
     <w:p/>
     <w:p>
       <w:pPr>
+        <w:pStyle w:val="Heading2"/>
+      </w:pPr>
+      <w:r>
+        <w:t>Ethical</w:t>
+      </w:r>
+    </w:p>
+    <w:p>
+      <w:r>
+        <w:t xml:space="preserve">Phish-Knight is built around respecting user autonomy. The user always remains in control </w:t>
+      </w:r>
+      <w:r>
+        <w:t>meaning w</w:t>
+      </w:r>
+      <w:r>
+        <w:t>arnings can be ignored, and the reasons for flags will always be explained. This allows users to make informed choices instead of being forced into actions by the software.</w:t>
+      </w:r>
+    </w:p>
+    <w:p>
+      <w:r>
+        <w:t>The project’s purpose is to help and educate, not to scare or pressure people. Fear-based tactics will be avoided. Instead, Phish-Knight aims to build confidence and digital awareness by showing users how to recognise phishing attempts themselves.</w:t>
+      </w:r>
+    </w:p>
+    <w:p>
+      <w:r>
+        <w:t>The software will treat all users fairly, regardless of language, demographic, or background. No user should be disadvantaged by how information is presented.</w:t>
+      </w:r>
+      <w:r>
+        <w:t xml:space="preserve"> The software will attempt to represent all of the above.</w:t>
+      </w:r>
+    </w:p>
+    <w:p>
+      <w:r>
+        <w:t>Where possible, human</w:t>
+      </w:r>
+      <w:r>
+        <w:t xml:space="preserve"> </w:t>
+      </w:r>
+      <w:r>
+        <w:t>in</w:t>
+      </w:r>
+      <w:r>
+        <w:t xml:space="preserve"> </w:t>
+      </w:r>
+      <w:r>
+        <w:t>the</w:t>
+      </w:r>
+      <w:r>
+        <w:t xml:space="preserve"> </w:t>
+      </w:r>
+      <w:r>
+        <w:t xml:space="preserve">loop feedback will be implemented, </w:t>
+      </w:r>
+      <w:r>
+        <w:t>this will hopefully let</w:t>
+      </w:r>
+      <w:r>
+        <w:t xml:space="preserve"> users confirm or dispute detections to help the </w:t>
+      </w:r>
+      <w:r>
+        <w:t>algorithms</w:t>
+      </w:r>
+      <w:r>
+        <w:t xml:space="preserve"> improve over time.</w:t>
+      </w:r>
+    </w:p>
+    <w:p>
+      <w:r>
+        <w:t>Transparency and honesty are key ethical goals. Nothing about the system’s AI or data handling should be hidden</w:t>
+      </w:r>
+      <w:r>
+        <w:t xml:space="preserve">, </w:t>
+      </w:r>
+      <w:r>
+        <w:t>misleading</w:t>
+      </w:r>
+      <w:r>
+        <w:t xml:space="preserve"> or ambiguous</w:t>
+      </w:r>
+      <w:r>
+        <w:t>.</w:t>
+      </w:r>
+    </w:p>
+    <w:p/>
+    <w:p>
+      <w:pPr>
+        <w:pStyle w:val="Heading2"/>
+      </w:pPr>
+      <w:r>
+        <w:lastRenderedPageBreak/>
+        <w:t>Social</w:t>
+      </w:r>
+    </w:p>
+    <w:p>
+      <w:r>
+        <w:t>Phish-Knight is aimed at both elderly and younger users, particularly those who are less confident with technology. The interface will use large, readable text, clear buttons, straightforward language</w:t>
+      </w:r>
+      <w:r>
+        <w:t xml:space="preserve"> and it intends to have playful characteristics for children and those with a sense of humour.</w:t>
+      </w:r>
+    </w:p>
+    <w:p>
+      <w:r>
+        <w:t>The design will be culturally sensitive avoiding any colours, icons, or text that could be inappropriate or exclusionary. The tone should always remain calm, friendly, and educational.</w:t>
+      </w:r>
+    </w:p>
+    <w:p>
+      <w:r>
+        <w:t>When the software detects something suspicious, it will explain why it was flagged and what to look for next time. The goal is to teach, not shame.</w:t>
+      </w:r>
+    </w:p>
+    <w:p>
+      <w:r>
+        <w:t>Users should never feel embarrassed for being targeted instead, the software should make them feel supported and more confident online.</w:t>
+      </w:r>
+    </w:p>
+    <w:p>
+      <w:r>
+        <w:t>Phish-Knight’s visual style and mascot (a knight</w:t>
+      </w:r>
+      <w:r>
+        <w:t xml:space="preserve"> styled</w:t>
+      </w:r>
+      <w:r>
+        <w:t xml:space="preserve"> character) can reinforce this idea of friendly protection something that watches over the user without taking away their control.</w:t>
+      </w:r>
+      <w:r>
+        <w:t xml:space="preserve"> The reason for a knight is due to the aura of safety.</w:t>
+      </w:r>
+    </w:p>
+    <w:p/>
+    <w:p>
+      <w:pPr>
+        <w:pStyle w:val="Heading2"/>
+      </w:pPr>
+      <w:r>
+        <w:t>Professional</w:t>
+      </w:r>
+    </w:p>
+    <w:p>
+      <w:r>
+        <w:t xml:space="preserve">The project will follow an Agile development process for flexibility and continuous improvement. This allows </w:t>
+      </w:r>
+      <w:r>
+        <w:t xml:space="preserve">me </w:t>
+      </w:r>
+      <w:r>
+        <w:t xml:space="preserve">to quickly adapt to new phishing methods and release regular </w:t>
+      </w:r>
+      <w:r>
+        <w:t>patches for new attack vectors</w:t>
+      </w:r>
+      <w:r>
+        <w:t>.</w:t>
+      </w:r>
+    </w:p>
+    <w:p>
+      <w:r>
+        <w:t>Testing will involve real users from the target audience to ensure accessibility, readability, and ease of use. Bug testing will be frequent, with detailed crash logs to speed up fixes.</w:t>
+      </w:r>
+    </w:p>
+    <w:p>
+      <w:r>
+        <w:t>Version control will separate test builds from stable releases to keep the project organised and prevent data loss.</w:t>
+      </w:r>
+    </w:p>
+    <w:p>
+      <w:r>
+        <w:t>All testing and analytical data will be clearly disclosed, with users knowing exactly what information is being collected and why.</w:t>
+      </w:r>
+    </w:p>
+    <w:p>
+      <w:r>
+        <w:t>The EULA and TOS will be written in simple, direct language so users can understand their rights, privacy protections, and data usage without needing legal expertise.</w:t>
+      </w:r>
+    </w:p>
+    <w:p>
+      <w:pPr>
         <w:pStyle w:val="Heading1"/>
       </w:pPr>
       <w:r>
-        <w:lastRenderedPageBreak/>
         <w:t>Market Solutions</w:t>
       </w:r>
     </w:p>
@@ -1194,6 +2159,7 @@
         </w:rPr>
       </w:pPr>
       <w:r>
+        <w:lastRenderedPageBreak/>
         <w:t>Cofense PDR</w:t>
       </w:r>
     </w:p>
@@ -1235,7 +2201,7 @@
       </w:r>
     </w:p>
     <w:p>
-      <w:hyperlink r:id="rId14" w:history="1">
+      <w:hyperlink r:id="rId17" w:history="1">
         <w:r>
           <w:rPr>
             <w:rStyle w:val="Hyperlink"/>
@@ -1259,7 +2225,7 @@
       </w:r>
     </w:p>
     <w:p>
-      <w:hyperlink r:id="rId15" w:history="1">
+      <w:hyperlink r:id="rId18" w:history="1">
         <w:r>
           <w:rPr>
             <w:rStyle w:val="Hyperlink"/>
@@ -1283,7 +2249,7 @@
       </w:r>
     </w:p>
     <w:p>
-      <w:hyperlink r:id="rId16" w:history="1">
+      <w:hyperlink r:id="rId19" w:history="1">
         <w:r>
           <w:rPr>
             <w:rStyle w:val="Hyperlink"/>
@@ -1307,7 +2273,7 @@
       </w:r>
     </w:p>
     <w:p>
-      <w:hyperlink r:id="rId17" w:history="1">
+      <w:hyperlink r:id="rId20" w:history="1">
         <w:r>
           <w:rPr>
             <w:rStyle w:val="Hyperlink"/>
@@ -1318,15 +2284,15 @@
     </w:p>
     <w:p>
       <w:r>
+        <w:t>Web mail phishing detector. No idea how it works does not state or have video evidence.</w:t>
+      </w:r>
+    </w:p>
+    <w:p>
+      <w:pPr>
+        <w:pStyle w:val="Heading2"/>
+      </w:pPr>
+      <w:r>
         <w:lastRenderedPageBreak/>
-        <w:t>Web mail phishing detector. No idea how it works does not state or have video evidence.</w:t>
-      </w:r>
-    </w:p>
-    <w:p>
-      <w:pPr>
-        <w:pStyle w:val="Heading2"/>
-      </w:pPr>
-      <w:r>
         <w:t>Mascots</w:t>
       </w:r>
     </w:p>
@@ -1369,7 +2335,7 @@
                     </pic:cNvPicPr>
                   </pic:nvPicPr>
                   <pic:blipFill>
-                    <a:blip r:embed="rId18">
+                    <a:blip r:embed="rId21">
                       <a:extLst>
                         <a:ext uri="{28A0092B-C50C-407E-A947-70E740481C1C}">
                           <a14:useLocalDpi xmlns:a14="http://schemas.microsoft.com/office/drawing/2010/main" val="0"/>
@@ -1448,7 +2414,7 @@
                     </pic:cNvPicPr>
                   </pic:nvPicPr>
                   <pic:blipFill>
-                    <a:blip r:embed="rId19">
+                    <a:blip r:embed="rId22">
                       <a:extLst>
                         <a:ext uri="{28A0092B-C50C-407E-A947-70E740481C1C}">
                           <a14:useLocalDpi xmlns:a14="http://schemas.microsoft.com/office/drawing/2010/main" val="0"/>
@@ -1545,7 +2511,7 @@
                     </pic:cNvPicPr>
                   </pic:nvPicPr>
                   <pic:blipFill>
-                    <a:blip r:embed="rId20">
+                    <a:blip r:embed="rId23">
                       <a:extLst>
                         <a:ext uri="{28A0092B-C50C-407E-A947-70E740481C1C}">
                           <a14:useLocalDpi xmlns:a14="http://schemas.microsoft.com/office/drawing/2010/main" val="0"/>
@@ -1599,6 +2565,451 @@
     <w:p/>
     <w:p/>
     <w:p/>
+    <w:p/>
+    <w:p>
+      <w:pPr>
+        <w:pStyle w:val="Heading1"/>
+      </w:pPr>
+      <w:r>
+        <w:t>Project Execution Plan</w:t>
+      </w:r>
+    </w:p>
+    <w:p>
+      <w:pPr>
+        <w:pStyle w:val="Heading2"/>
+        <w:numPr>
+          <w:ilvl w:val="0"/>
+          <w:numId w:val="4"/>
+        </w:numPr>
+      </w:pPr>
+      <w:r>
+        <w:t>Objective</w:t>
+      </w:r>
+    </w:p>
+    <w:p>
+      <w:r>
+        <w:t xml:space="preserve">Develop </w:t>
+      </w:r>
+      <w:r>
+        <w:rPr>
+          <w:i/>
+          <w:iCs/>
+        </w:rPr>
+        <w:t>Phish-Knight</w:t>
+      </w:r>
+      <w:r>
+        <w:t>, a privacy-first Gmail add-on and/or Chrome extension that detects and explains phishing attempts to tech-illiterate users (especially elderly and younger users).</w:t>
+      </w:r>
+      <w:r>
+        <w:br/>
+        <w:t>Core MVP Scope:</w:t>
+      </w:r>
+    </w:p>
+    <w:p>
+      <w:pPr>
+        <w:numPr>
+          <w:ilvl w:val="0"/>
+          <w:numId w:val="5"/>
+        </w:numPr>
+      </w:pPr>
+      <w:r>
+        <w:t>Gmail integration (Add-on)</w:t>
+      </w:r>
+    </w:p>
+    <w:p>
+      <w:pPr>
+        <w:numPr>
+          <w:ilvl w:val="0"/>
+          <w:numId w:val="5"/>
+        </w:numPr>
+      </w:pPr>
+      <w:r>
+        <w:t>Basic phishing detection (headers, links, sender)</w:t>
+      </w:r>
+    </w:p>
+    <w:p>
+      <w:pPr>
+        <w:numPr>
+          <w:ilvl w:val="0"/>
+          <w:numId w:val="5"/>
+        </w:numPr>
+      </w:pPr>
+      <w:r>
+        <w:t>Educational feedback (explanation system)</w:t>
+      </w:r>
+    </w:p>
+    <w:p>
+      <w:pPr>
+        <w:numPr>
+          <w:ilvl w:val="0"/>
+          <w:numId w:val="5"/>
+        </w:numPr>
+      </w:pPr>
+      <w:r>
+        <w:t>Mascot-based UI</w:t>
+      </w:r>
+    </w:p>
+    <w:p>
+      <w:pPr>
+        <w:numPr>
+          <w:ilvl w:val="0"/>
+          <w:numId w:val="5"/>
+        </w:numPr>
+      </w:pPr>
+      <w:r>
+        <w:t>Adjustable Intrusion Settings</w:t>
+      </w:r>
+    </w:p>
+    <w:p/>
+    <w:p>
+      <w:pPr>
+        <w:pStyle w:val="Heading2"/>
+      </w:pPr>
+      <w:r>
+        <w:lastRenderedPageBreak/>
+        <w:t>2. Approach</w:t>
+      </w:r>
+    </w:p>
+    <w:p>
+      <w:r>
+        <w:t>Agile development cycle short iterations, testing between phases, and continuous feature updates as phishing methods evolve.</w:t>
+      </w:r>
+      <w:r>
+        <w:t xml:space="preserve"> Each cycle no more than 3 weeks no less than 1 week</w:t>
+      </w:r>
+    </w:p>
+    <w:p/>
+    <w:p>
+      <w:pPr>
+        <w:pStyle w:val="Heading2"/>
+        <w:ind w:left="360"/>
+      </w:pPr>
+      <w:r>
+        <w:t>3. Tech Stack</w:t>
+      </w:r>
+    </w:p>
+    <w:p>
+      <w:r>
+        <w:rPr>
+          <w:b/>
+          <w:bCs/>
+        </w:rPr>
+        <w:t>Tools &amp; Tech Stack:</w:t>
+      </w:r>
+    </w:p>
+    <w:p>
+      <w:pPr>
+        <w:numPr>
+          <w:ilvl w:val="0"/>
+          <w:numId w:val="6"/>
+        </w:numPr>
+      </w:pPr>
+      <w:r>
+        <w:rPr>
+          <w:b/>
+          <w:bCs/>
+        </w:rPr>
+        <w:t>Frontend:</w:t>
+      </w:r>
+      <w:r>
+        <w:t xml:space="preserve"> Google Apps Script (for Add-on), HTML/CSS/JS (for Chrome extension UI)</w:t>
+      </w:r>
+    </w:p>
+    <w:p>
+      <w:pPr>
+        <w:numPr>
+          <w:ilvl w:val="0"/>
+          <w:numId w:val="6"/>
+        </w:numPr>
+      </w:pPr>
+      <w:r>
+        <w:rPr>
+          <w:b/>
+          <w:bCs/>
+        </w:rPr>
+        <w:t>Backend:</w:t>
+      </w:r>
+      <w:r>
+        <w:t xml:space="preserve"> Node.js or Python Flask API for analysis and API calls</w:t>
+      </w:r>
+    </w:p>
+    <w:p>
+      <w:pPr>
+        <w:numPr>
+          <w:ilvl w:val="0"/>
+          <w:numId w:val="6"/>
+        </w:numPr>
+      </w:pPr>
+      <w:r>
+        <w:rPr>
+          <w:b/>
+          <w:bCs/>
+        </w:rPr>
+        <w:t>APIs:</w:t>
+      </w:r>
+      <w:r>
+        <w:t xml:space="preserve"> Google Safe Browsing, OpenPhish,</w:t>
+      </w:r>
+      <w:r>
+        <w:t xml:space="preserve"> </w:t>
+      </w:r>
+      <w:r>
+        <w:t>WHOIS API,</w:t>
+      </w:r>
+    </w:p>
+    <w:p>
+      <w:pPr>
+        <w:numPr>
+          <w:ilvl w:val="0"/>
+          <w:numId w:val="6"/>
+        </w:numPr>
+      </w:pPr>
+      <w:r>
+        <w:rPr>
+          <w:b/>
+          <w:bCs/>
+        </w:rPr>
+        <w:t>LLM:</w:t>
+      </w:r>
+      <w:r>
+        <w:t xml:space="preserve"> </w:t>
+      </w:r>
+      <w:r>
+        <w:t>a low intensity Llama  model</w:t>
+      </w:r>
+    </w:p>
+    <w:p>
+      <w:pPr>
+        <w:numPr>
+          <w:ilvl w:val="0"/>
+          <w:numId w:val="6"/>
+        </w:numPr>
+      </w:pPr>
+      <w:r>
+        <w:rPr>
+          <w:b/>
+          <w:bCs/>
+        </w:rPr>
+        <w:t>Version Control:</w:t>
+      </w:r>
+      <w:r>
+        <w:t xml:space="preserve"> GitHub + branches for stable/test builds</w:t>
+      </w:r>
+    </w:p>
+    <w:p>
+      <w:pPr>
+        <w:numPr>
+          <w:ilvl w:val="0"/>
+          <w:numId w:val="6"/>
+        </w:numPr>
+      </w:pPr>
+      <w:r>
+        <w:rPr>
+          <w:b/>
+          <w:bCs/>
+        </w:rPr>
+        <w:t>Testing:</w:t>
+      </w:r>
+      <w:r>
+        <w:t xml:space="preserve"> Manual + user feedback</w:t>
+      </w:r>
+    </w:p>
+    <w:p/>
+    <w:p/>
+    <w:p>
+      <w:pPr>
+        <w:pStyle w:val="Heading2"/>
+      </w:pPr>
+      <w:r>
+        <w:t>MVP Metrics</w:t>
+      </w:r>
+    </w:p>
+    <w:p>
+      <w:pPr>
+        <w:pStyle w:val="ListParagraph"/>
+        <w:numPr>
+          <w:ilvl w:val="0"/>
+          <w:numId w:val="7"/>
+        </w:numPr>
+      </w:pPr>
+      <w:r>
+        <w:t>90%&lt;=  of phishing emails flagged in test data</w:t>
+      </w:r>
+    </w:p>
+    <w:p>
+      <w:pPr>
+        <w:pStyle w:val="ListParagraph"/>
+        <w:numPr>
+          <w:ilvl w:val="0"/>
+          <w:numId w:val="7"/>
+        </w:numPr>
+      </w:pPr>
+      <w:r>
+        <w:t>&gt;= 10% of false positives</w:t>
+      </w:r>
+    </w:p>
+    <w:p>
+      <w:pPr>
+        <w:pStyle w:val="ListParagraph"/>
+        <w:numPr>
+          <w:ilvl w:val="0"/>
+          <w:numId w:val="7"/>
+        </w:numPr>
+      </w:pPr>
+      <w:r>
+        <w:t>User feedback 90%&lt;= find explanation clear</w:t>
+      </w:r>
+    </w:p>
+    <w:p>
+      <w:pPr>
+        <w:pStyle w:val="ListParagraph"/>
+        <w:numPr>
+          <w:ilvl w:val="0"/>
+          <w:numId w:val="7"/>
+        </w:numPr>
+      </w:pPr>
+      <w:r>
+        <w:t>Deployable to Alpha Users.</w:t>
+      </w:r>
+    </w:p>
+    <w:p>
+      <w:pPr>
+        <w:pStyle w:val="ListParagraph"/>
+        <w:numPr>
+          <w:ilvl w:val="0"/>
+          <w:numId w:val="7"/>
+        </w:numPr>
+      </w:pPr>
+      <w:r>
+        <w:t>Works for English Emails</w:t>
+      </w:r>
+    </w:p>
+    <w:p>
+      <w:pPr>
+        <w:pStyle w:val="Heading3"/>
+      </w:pPr>
+      <w:r>
+        <w:t>Post MVP Expansion</w:t>
+      </w:r>
+    </w:p>
+    <w:p>
+      <w:pPr>
+        <w:pStyle w:val="ListParagraph"/>
+        <w:numPr>
+          <w:ilvl w:val="0"/>
+          <w:numId w:val="8"/>
+        </w:numPr>
+      </w:pPr>
+      <w:r>
+        <w:t>Cross browser support</w:t>
+      </w:r>
+    </w:p>
+    <w:p>
+      <w:pPr>
+        <w:pStyle w:val="ListParagraph"/>
+        <w:numPr>
+          <w:ilvl w:val="0"/>
+          <w:numId w:val="8"/>
+        </w:numPr>
+      </w:pPr>
+      <w:r>
+        <w:t>Cross Email support</w:t>
+      </w:r>
+    </w:p>
+    <w:p>
+      <w:pPr>
+        <w:pStyle w:val="ListParagraph"/>
+        <w:numPr>
+          <w:ilvl w:val="0"/>
+          <w:numId w:val="8"/>
+        </w:numPr>
+      </w:pPr>
+      <w:r>
+        <w:t>Animated Mascot</w:t>
+      </w:r>
+    </w:p>
+    <w:p>
+      <w:pPr>
+        <w:pStyle w:val="ListParagraph"/>
+        <w:numPr>
+          <w:ilvl w:val="0"/>
+          <w:numId w:val="8"/>
+        </w:numPr>
+      </w:pPr>
+      <w:r>
+        <w:t xml:space="preserve">99%&lt;= accuracy </w:t>
+      </w:r>
+    </w:p>
+    <w:p>
+      <w:pPr>
+        <w:pStyle w:val="ListParagraph"/>
+        <w:numPr>
+          <w:ilvl w:val="0"/>
+          <w:numId w:val="8"/>
+        </w:numPr>
+      </w:pPr>
+      <w:r>
+        <w:t>Multi-Language Supported</w:t>
+      </w:r>
+    </w:p>
+    <w:p>
+      <w:pPr>
+        <w:pStyle w:val="ListParagraph"/>
+      </w:pPr>
+    </w:p>
+    <w:p>
+      <w:pPr>
+        <w:pStyle w:val="ListParagraph"/>
+      </w:pPr>
+    </w:p>
+    <w:p>
+      <w:pPr>
+        <w:pStyle w:val="Heading1"/>
+      </w:pPr>
+      <w:r>
+        <w:lastRenderedPageBreak/>
+        <w:t>Process Plan</w:t>
+      </w:r>
+    </w:p>
+    <w:p>
+      <w:r>
+        <w:drawing>
+          <wp:inline distT="0" distB="0" distL="0" distR="0" wp14:anchorId="22EE215E" wp14:editId="1B0F12D3">
+            <wp:extent cx="5731510" cy="3193415"/>
+            <wp:effectExtent l="0" t="0" r="2540" b="6985"/>
+            <wp:docPr id="1970442235" name="Picture 1" descr="A diagram of a company&#10;&#10;AI-generated content may be incorrect."/>
+            <wp:cNvGraphicFramePr>
+              <a:graphicFrameLocks xmlns:a="http://schemas.openxmlformats.org/drawingml/2006/main" noChangeAspect="1"/>
+            </wp:cNvGraphicFramePr>
+            <a:graphic xmlns:a="http://schemas.openxmlformats.org/drawingml/2006/main">
+              <a:graphicData uri="http://schemas.openxmlformats.org/drawingml/2006/picture">
+                <pic:pic xmlns:pic="http://schemas.openxmlformats.org/drawingml/2006/picture">
+                  <pic:nvPicPr>
+                    <pic:cNvPr id="1970442235" name="Picture 1" descr="A diagram of a company&#10;&#10;AI-generated content may be incorrect."/>
+                    <pic:cNvPicPr/>
+                  </pic:nvPicPr>
+                  <pic:blipFill>
+                    <a:blip r:embed="rId24"/>
+                    <a:stretch>
+                      <a:fillRect/>
+                    </a:stretch>
+                  </pic:blipFill>
+                  <pic:spPr>
+                    <a:xfrm>
+                      <a:off x="0" y="0"/>
+                      <a:ext cx="5731510" cy="3193415"/>
+                    </a:xfrm>
+                    <a:prstGeom prst="rect">
+                      <a:avLst/>
+                    </a:prstGeom>
+                  </pic:spPr>
+                </pic:pic>
+              </a:graphicData>
+            </a:graphic>
+          </wp:inline>
+        </w:drawing>
+      </w:r>
+    </w:p>
     <w:sectPr>
       <w:pgSz w:w="11906" w:h="16838"/>
       <w:pgMar w:top="1440" w:right="1440" w:bottom="1440" w:left="1440" w:header="708" w:footer="708" w:gutter="0"/>
@@ -1612,6 +3023,756 @@
 <file path=word/numbering.xml><?xml version="1.0" encoding="utf-8"?>
 <w:numbering xmlns:wpc="http://schemas.microsoft.com/office/word/2010/wordprocessingCanvas" xmlns:cx="http://schemas.microsoft.com/office/drawing/2014/chartex" xmlns:cx1="http://schemas.microsoft.com/office/drawing/2015/9/8/chartex" xmlns:cx2="http://schemas.microsoft.com/office/drawing/2015/10/21/chartex" xmlns:cx3="http://schemas.microsoft.com/office/drawing/2016/5/9/chartex" xmlns:cx4="http://schemas.microsoft.com/office/drawing/2016/5/10/chartex" xmlns:cx5="http://schemas.microsoft.com/office/drawing/2016/5/11/chartex" xmlns:cx6="http://schemas.microsoft.com/office/drawing/2016/5/12/chartex" xmlns:cx7="http://schemas.microsoft.com/office/drawing/2016/5/13/chartex" xmlns:cx8="http://schemas.microsoft.com/office/drawing/2016/5/14/chartex" xmlns:mc="http://schemas.openxmlformats.org/markup-compatibility/2006" xmlns:aink="http://schemas.microsoft.com/office/drawing/2016/ink" xmlns:am3d="http://schemas.microsoft.com/office/drawing/2017/model3d" xmlns:o="urn:schemas-microsoft-com:office:office" xmlns:oel="http://schemas.microsoft.com/office/2019/extlst" xmlns:r="http://schemas.openxmlformats.org/officeDocument/2006/relationships" xmlns:m="http://schemas.openxmlformats.org/officeDocument/2006/math" xmlns:v="urn:schemas-microsoft-com:vml" xmlns:wp14="http://schemas.microsoft.com/office/word/2010/wordprocessingDrawing" xmlns:wp="http://schemas.openxmlformats.org/drawingml/2006/wordprocessingDrawing" xmlns:w10="urn:schemas-microsoft-com:office:word" xmlns:w="http://schemas.openxmlformats.org/wordprocessingml/2006/main" xmlns:w14="http://schemas.microsoft.com/office/word/2010/wordml" xmlns:w15="http://schemas.microsoft.com/office/word/2012/wordml" xmlns:w16cex="http://schemas.microsoft.com/office/word/2018/wordml/cex" xmlns:w16cid="http://schemas.microsoft.com/office/word/2016/wordml/cid" xmlns:w16="http://schemas.microsoft.com/office/word/2018/wordml" xmlns:w16du="http://schemas.microsoft.com/office/word/2023/wordml/word16du" xmlns:w16sdtdh="http://schemas.microsoft.com/office/word/2020/wordml/sdtdatahash" xmlns:w16sdtfl="http://schemas.microsoft.com/office/word/2024/wordml/sdtformatlock" xmlns:w16se="http://schemas.microsoft.com/office/word/2015/wordml/symex" xmlns:wpg="http://schemas.microsoft.com/office/word/2010/wordprocessingGroup" xmlns:wpi="http://schemas.microsoft.com/office/word/2010/wordprocessingInk" xmlns:wne="http://schemas.microsoft.com/office/word/2006/wordml" xmlns:wps="http://schemas.microsoft.com/office/word/2010/wordprocessingShape" mc:Ignorable="w14 w15 w16se w16cid w16 w16cex w16sdtdh w16sdtfl w16du wp14">
   <w:abstractNum w:abstractNumId="0" w15:restartNumberingAfterBreak="0">
+    <w:nsid w:val="30376800"/>
+    <w:multiLevelType w:val="multilevel"/>
+    <w:tmpl w:val="2D4AD410"/>
+    <w:lvl w:ilvl="0">
+      <w:start w:val="1"/>
+      <w:numFmt w:val="bullet"/>
+      <w:lvlText w:val=""/>
+      <w:lvlJc w:val="left"/>
+      <w:pPr>
+        <w:tabs>
+          <w:tab w:val="num" w:pos="720"/>
+        </w:tabs>
+        <w:ind w:left="720" w:hanging="360"/>
+      </w:pPr>
+      <w:rPr>
+        <w:rFonts w:ascii="Symbol" w:hAnsi="Symbol" w:hint="default"/>
+        <w:sz w:val="20"/>
+      </w:rPr>
+    </w:lvl>
+    <w:lvl w:ilvl="1" w:tentative="1">
+      <w:start w:val="1"/>
+      <w:numFmt w:val="bullet"/>
+      <w:lvlText w:val="o"/>
+      <w:lvlJc w:val="left"/>
+      <w:pPr>
+        <w:tabs>
+          <w:tab w:val="num" w:pos="1440"/>
+        </w:tabs>
+        <w:ind w:left="1440" w:hanging="360"/>
+      </w:pPr>
+      <w:rPr>
+        <w:rFonts w:ascii="Courier New" w:hAnsi="Courier New" w:hint="default"/>
+        <w:sz w:val="20"/>
+      </w:rPr>
+    </w:lvl>
+    <w:lvl w:ilvl="2" w:tentative="1">
+      <w:start w:val="1"/>
+      <w:numFmt w:val="bullet"/>
+      <w:lvlText w:val=""/>
+      <w:lvlJc w:val="left"/>
+      <w:pPr>
+        <w:tabs>
+          <w:tab w:val="num" w:pos="2160"/>
+        </w:tabs>
+        <w:ind w:left="2160" w:hanging="360"/>
+      </w:pPr>
+      <w:rPr>
+        <w:rFonts w:ascii="Wingdings" w:hAnsi="Wingdings" w:hint="default"/>
+        <w:sz w:val="20"/>
+      </w:rPr>
+    </w:lvl>
+    <w:lvl w:ilvl="3" w:tentative="1">
+      <w:start w:val="1"/>
+      <w:numFmt w:val="bullet"/>
+      <w:lvlText w:val=""/>
+      <w:lvlJc w:val="left"/>
+      <w:pPr>
+        <w:tabs>
+          <w:tab w:val="num" w:pos="2880"/>
+        </w:tabs>
+        <w:ind w:left="2880" w:hanging="360"/>
+      </w:pPr>
+      <w:rPr>
+        <w:rFonts w:ascii="Wingdings" w:hAnsi="Wingdings" w:hint="default"/>
+        <w:sz w:val="20"/>
+      </w:rPr>
+    </w:lvl>
+    <w:lvl w:ilvl="4" w:tentative="1">
+      <w:start w:val="1"/>
+      <w:numFmt w:val="bullet"/>
+      <w:lvlText w:val=""/>
+      <w:lvlJc w:val="left"/>
+      <w:pPr>
+        <w:tabs>
+          <w:tab w:val="num" w:pos="3600"/>
+        </w:tabs>
+        <w:ind w:left="3600" w:hanging="360"/>
+      </w:pPr>
+      <w:rPr>
+        <w:rFonts w:ascii="Wingdings" w:hAnsi="Wingdings" w:hint="default"/>
+        <w:sz w:val="20"/>
+      </w:rPr>
+    </w:lvl>
+    <w:lvl w:ilvl="5" w:tentative="1">
+      <w:start w:val="1"/>
+      <w:numFmt w:val="bullet"/>
+      <w:lvlText w:val=""/>
+      <w:lvlJc w:val="left"/>
+      <w:pPr>
+        <w:tabs>
+          <w:tab w:val="num" w:pos="4320"/>
+        </w:tabs>
+        <w:ind w:left="4320" w:hanging="360"/>
+      </w:pPr>
+      <w:rPr>
+        <w:rFonts w:ascii="Wingdings" w:hAnsi="Wingdings" w:hint="default"/>
+        <w:sz w:val="20"/>
+      </w:rPr>
+    </w:lvl>
+    <w:lvl w:ilvl="6" w:tentative="1">
+      <w:start w:val="1"/>
+      <w:numFmt w:val="bullet"/>
+      <w:lvlText w:val=""/>
+      <w:lvlJc w:val="left"/>
+      <w:pPr>
+        <w:tabs>
+          <w:tab w:val="num" w:pos="5040"/>
+        </w:tabs>
+        <w:ind w:left="5040" w:hanging="360"/>
+      </w:pPr>
+      <w:rPr>
+        <w:rFonts w:ascii="Wingdings" w:hAnsi="Wingdings" w:hint="default"/>
+        <w:sz w:val="20"/>
+      </w:rPr>
+    </w:lvl>
+    <w:lvl w:ilvl="7" w:tentative="1">
+      <w:start w:val="1"/>
+      <w:numFmt w:val="bullet"/>
+      <w:lvlText w:val=""/>
+      <w:lvlJc w:val="left"/>
+      <w:pPr>
+        <w:tabs>
+          <w:tab w:val="num" w:pos="5760"/>
+        </w:tabs>
+        <w:ind w:left="5760" w:hanging="360"/>
+      </w:pPr>
+      <w:rPr>
+        <w:rFonts w:ascii="Wingdings" w:hAnsi="Wingdings" w:hint="default"/>
+        <w:sz w:val="20"/>
+      </w:rPr>
+    </w:lvl>
+    <w:lvl w:ilvl="8" w:tentative="1">
+      <w:start w:val="1"/>
+      <w:numFmt w:val="bullet"/>
+      <w:lvlText w:val=""/>
+      <w:lvlJc w:val="left"/>
+      <w:pPr>
+        <w:tabs>
+          <w:tab w:val="num" w:pos="6480"/>
+        </w:tabs>
+        <w:ind w:left="6480" w:hanging="360"/>
+      </w:pPr>
+      <w:rPr>
+        <w:rFonts w:ascii="Wingdings" w:hAnsi="Wingdings" w:hint="default"/>
+        <w:sz w:val="20"/>
+      </w:rPr>
+    </w:lvl>
+  </w:abstractNum>
+  <w:abstractNum w:abstractNumId="1" w15:restartNumberingAfterBreak="0">
+    <w:nsid w:val="3AAC075D"/>
+    <w:multiLevelType w:val="hybridMultilevel"/>
+    <w:tmpl w:val="3132CB02"/>
+    <w:lvl w:ilvl="0" w:tplc="08090001">
+      <w:start w:val="1"/>
+      <w:numFmt w:val="bullet"/>
+      <w:lvlText w:val=""/>
+      <w:lvlJc w:val="left"/>
+      <w:pPr>
+        <w:ind w:left="720" w:hanging="360"/>
+      </w:pPr>
+      <w:rPr>
+        <w:rFonts w:ascii="Symbol" w:hAnsi="Symbol" w:hint="default"/>
+      </w:rPr>
+    </w:lvl>
+    <w:lvl w:ilvl="1" w:tplc="08090003" w:tentative="1">
+      <w:start w:val="1"/>
+      <w:numFmt w:val="bullet"/>
+      <w:lvlText w:val="o"/>
+      <w:lvlJc w:val="left"/>
+      <w:pPr>
+        <w:ind w:left="1440" w:hanging="360"/>
+      </w:pPr>
+      <w:rPr>
+        <w:rFonts w:ascii="Courier New" w:hAnsi="Courier New" w:cs="Courier New" w:hint="default"/>
+      </w:rPr>
+    </w:lvl>
+    <w:lvl w:ilvl="2" w:tplc="08090005" w:tentative="1">
+      <w:start w:val="1"/>
+      <w:numFmt w:val="bullet"/>
+      <w:lvlText w:val=""/>
+      <w:lvlJc w:val="left"/>
+      <w:pPr>
+        <w:ind w:left="2160" w:hanging="360"/>
+      </w:pPr>
+      <w:rPr>
+        <w:rFonts w:ascii="Wingdings" w:hAnsi="Wingdings" w:hint="default"/>
+      </w:rPr>
+    </w:lvl>
+    <w:lvl w:ilvl="3" w:tplc="08090001" w:tentative="1">
+      <w:start w:val="1"/>
+      <w:numFmt w:val="bullet"/>
+      <w:lvlText w:val=""/>
+      <w:lvlJc w:val="left"/>
+      <w:pPr>
+        <w:ind w:left="2880" w:hanging="360"/>
+      </w:pPr>
+      <w:rPr>
+        <w:rFonts w:ascii="Symbol" w:hAnsi="Symbol" w:hint="default"/>
+      </w:rPr>
+    </w:lvl>
+    <w:lvl w:ilvl="4" w:tplc="08090003" w:tentative="1">
+      <w:start w:val="1"/>
+      <w:numFmt w:val="bullet"/>
+      <w:lvlText w:val="o"/>
+      <w:lvlJc w:val="left"/>
+      <w:pPr>
+        <w:ind w:left="3600" w:hanging="360"/>
+      </w:pPr>
+      <w:rPr>
+        <w:rFonts w:ascii="Courier New" w:hAnsi="Courier New" w:cs="Courier New" w:hint="default"/>
+      </w:rPr>
+    </w:lvl>
+    <w:lvl w:ilvl="5" w:tplc="08090005" w:tentative="1">
+      <w:start w:val="1"/>
+      <w:numFmt w:val="bullet"/>
+      <w:lvlText w:val=""/>
+      <w:lvlJc w:val="left"/>
+      <w:pPr>
+        <w:ind w:left="4320" w:hanging="360"/>
+      </w:pPr>
+      <w:rPr>
+        <w:rFonts w:ascii="Wingdings" w:hAnsi="Wingdings" w:hint="default"/>
+      </w:rPr>
+    </w:lvl>
+    <w:lvl w:ilvl="6" w:tplc="08090001" w:tentative="1">
+      <w:start w:val="1"/>
+      <w:numFmt w:val="bullet"/>
+      <w:lvlText w:val=""/>
+      <w:lvlJc w:val="left"/>
+      <w:pPr>
+        <w:ind w:left="5040" w:hanging="360"/>
+      </w:pPr>
+      <w:rPr>
+        <w:rFonts w:ascii="Symbol" w:hAnsi="Symbol" w:hint="default"/>
+      </w:rPr>
+    </w:lvl>
+    <w:lvl w:ilvl="7" w:tplc="08090003" w:tentative="1">
+      <w:start w:val="1"/>
+      <w:numFmt w:val="bullet"/>
+      <w:lvlText w:val="o"/>
+      <w:lvlJc w:val="left"/>
+      <w:pPr>
+        <w:ind w:left="5760" w:hanging="360"/>
+      </w:pPr>
+      <w:rPr>
+        <w:rFonts w:ascii="Courier New" w:hAnsi="Courier New" w:cs="Courier New" w:hint="default"/>
+      </w:rPr>
+    </w:lvl>
+    <w:lvl w:ilvl="8" w:tplc="08090005" w:tentative="1">
+      <w:start w:val="1"/>
+      <w:numFmt w:val="bullet"/>
+      <w:lvlText w:val=""/>
+      <w:lvlJc w:val="left"/>
+      <w:pPr>
+        <w:ind w:left="6480" w:hanging="360"/>
+      </w:pPr>
+      <w:rPr>
+        <w:rFonts w:ascii="Wingdings" w:hAnsi="Wingdings" w:hint="default"/>
+      </w:rPr>
+    </w:lvl>
+  </w:abstractNum>
+  <w:abstractNum w:abstractNumId="2" w15:restartNumberingAfterBreak="0">
+    <w:nsid w:val="3F1C4BA7"/>
+    <w:multiLevelType w:val="multilevel"/>
+    <w:tmpl w:val="257459B4"/>
+    <w:lvl w:ilvl="0">
+      <w:start w:val="1"/>
+      <w:numFmt w:val="bullet"/>
+      <w:lvlText w:val=""/>
+      <w:lvlJc w:val="left"/>
+      <w:pPr>
+        <w:tabs>
+          <w:tab w:val="num" w:pos="720"/>
+        </w:tabs>
+        <w:ind w:left="720" w:hanging="360"/>
+      </w:pPr>
+      <w:rPr>
+        <w:rFonts w:ascii="Symbol" w:hAnsi="Symbol" w:hint="default"/>
+        <w:sz w:val="20"/>
+      </w:rPr>
+    </w:lvl>
+    <w:lvl w:ilvl="1" w:tentative="1">
+      <w:start w:val="1"/>
+      <w:numFmt w:val="bullet"/>
+      <w:lvlText w:val="o"/>
+      <w:lvlJc w:val="left"/>
+      <w:pPr>
+        <w:tabs>
+          <w:tab w:val="num" w:pos="1440"/>
+        </w:tabs>
+        <w:ind w:left="1440" w:hanging="360"/>
+      </w:pPr>
+      <w:rPr>
+        <w:rFonts w:ascii="Courier New" w:hAnsi="Courier New" w:hint="default"/>
+        <w:sz w:val="20"/>
+      </w:rPr>
+    </w:lvl>
+    <w:lvl w:ilvl="2" w:tentative="1">
+      <w:start w:val="1"/>
+      <w:numFmt w:val="bullet"/>
+      <w:lvlText w:val=""/>
+      <w:lvlJc w:val="left"/>
+      <w:pPr>
+        <w:tabs>
+          <w:tab w:val="num" w:pos="2160"/>
+        </w:tabs>
+        <w:ind w:left="2160" w:hanging="360"/>
+      </w:pPr>
+      <w:rPr>
+        <w:rFonts w:ascii="Wingdings" w:hAnsi="Wingdings" w:hint="default"/>
+        <w:sz w:val="20"/>
+      </w:rPr>
+    </w:lvl>
+    <w:lvl w:ilvl="3" w:tentative="1">
+      <w:start w:val="1"/>
+      <w:numFmt w:val="bullet"/>
+      <w:lvlText w:val=""/>
+      <w:lvlJc w:val="left"/>
+      <w:pPr>
+        <w:tabs>
+          <w:tab w:val="num" w:pos="2880"/>
+        </w:tabs>
+        <w:ind w:left="2880" w:hanging="360"/>
+      </w:pPr>
+      <w:rPr>
+        <w:rFonts w:ascii="Wingdings" w:hAnsi="Wingdings" w:hint="default"/>
+        <w:sz w:val="20"/>
+      </w:rPr>
+    </w:lvl>
+    <w:lvl w:ilvl="4" w:tentative="1">
+      <w:start w:val="1"/>
+      <w:numFmt w:val="bullet"/>
+      <w:lvlText w:val=""/>
+      <w:lvlJc w:val="left"/>
+      <w:pPr>
+        <w:tabs>
+          <w:tab w:val="num" w:pos="3600"/>
+        </w:tabs>
+        <w:ind w:left="3600" w:hanging="360"/>
+      </w:pPr>
+      <w:rPr>
+        <w:rFonts w:ascii="Wingdings" w:hAnsi="Wingdings" w:hint="default"/>
+        <w:sz w:val="20"/>
+      </w:rPr>
+    </w:lvl>
+    <w:lvl w:ilvl="5" w:tentative="1">
+      <w:start w:val="1"/>
+      <w:numFmt w:val="bullet"/>
+      <w:lvlText w:val=""/>
+      <w:lvlJc w:val="left"/>
+      <w:pPr>
+        <w:tabs>
+          <w:tab w:val="num" w:pos="4320"/>
+        </w:tabs>
+        <w:ind w:left="4320" w:hanging="360"/>
+      </w:pPr>
+      <w:rPr>
+        <w:rFonts w:ascii="Wingdings" w:hAnsi="Wingdings" w:hint="default"/>
+        <w:sz w:val="20"/>
+      </w:rPr>
+    </w:lvl>
+    <w:lvl w:ilvl="6" w:tentative="1">
+      <w:start w:val="1"/>
+      <w:numFmt w:val="bullet"/>
+      <w:lvlText w:val=""/>
+      <w:lvlJc w:val="left"/>
+      <w:pPr>
+        <w:tabs>
+          <w:tab w:val="num" w:pos="5040"/>
+        </w:tabs>
+        <w:ind w:left="5040" w:hanging="360"/>
+      </w:pPr>
+      <w:rPr>
+        <w:rFonts w:ascii="Wingdings" w:hAnsi="Wingdings" w:hint="default"/>
+        <w:sz w:val="20"/>
+      </w:rPr>
+    </w:lvl>
+    <w:lvl w:ilvl="7" w:tentative="1">
+      <w:start w:val="1"/>
+      <w:numFmt w:val="bullet"/>
+      <w:lvlText w:val=""/>
+      <w:lvlJc w:val="left"/>
+      <w:pPr>
+        <w:tabs>
+          <w:tab w:val="num" w:pos="5760"/>
+        </w:tabs>
+        <w:ind w:left="5760" w:hanging="360"/>
+      </w:pPr>
+      <w:rPr>
+        <w:rFonts w:ascii="Wingdings" w:hAnsi="Wingdings" w:hint="default"/>
+        <w:sz w:val="20"/>
+      </w:rPr>
+    </w:lvl>
+    <w:lvl w:ilvl="8" w:tentative="1">
+      <w:start w:val="1"/>
+      <w:numFmt w:val="bullet"/>
+      <w:lvlText w:val=""/>
+      <w:lvlJc w:val="left"/>
+      <w:pPr>
+        <w:tabs>
+          <w:tab w:val="num" w:pos="6480"/>
+        </w:tabs>
+        <w:ind w:left="6480" w:hanging="360"/>
+      </w:pPr>
+      <w:rPr>
+        <w:rFonts w:ascii="Wingdings" w:hAnsi="Wingdings" w:hint="default"/>
+        <w:sz w:val="20"/>
+      </w:rPr>
+    </w:lvl>
+  </w:abstractNum>
+  <w:abstractNum w:abstractNumId="3" w15:restartNumberingAfterBreak="0">
+    <w:nsid w:val="55700343"/>
+    <w:multiLevelType w:val="hybridMultilevel"/>
+    <w:tmpl w:val="A420F436"/>
+    <w:lvl w:ilvl="0" w:tplc="08090001">
+      <w:start w:val="1"/>
+      <w:numFmt w:val="bullet"/>
+      <w:lvlText w:val=""/>
+      <w:lvlJc w:val="left"/>
+      <w:pPr>
+        <w:ind w:left="720" w:hanging="360"/>
+      </w:pPr>
+      <w:rPr>
+        <w:rFonts w:ascii="Symbol" w:hAnsi="Symbol" w:hint="default"/>
+      </w:rPr>
+    </w:lvl>
+    <w:lvl w:ilvl="1" w:tplc="08090003" w:tentative="1">
+      <w:start w:val="1"/>
+      <w:numFmt w:val="bullet"/>
+      <w:lvlText w:val="o"/>
+      <w:lvlJc w:val="left"/>
+      <w:pPr>
+        <w:ind w:left="1440" w:hanging="360"/>
+      </w:pPr>
+      <w:rPr>
+        <w:rFonts w:ascii="Courier New" w:hAnsi="Courier New" w:cs="Courier New" w:hint="default"/>
+      </w:rPr>
+    </w:lvl>
+    <w:lvl w:ilvl="2" w:tplc="08090005" w:tentative="1">
+      <w:start w:val="1"/>
+      <w:numFmt w:val="bullet"/>
+      <w:lvlText w:val=""/>
+      <w:lvlJc w:val="left"/>
+      <w:pPr>
+        <w:ind w:left="2160" w:hanging="360"/>
+      </w:pPr>
+      <w:rPr>
+        <w:rFonts w:ascii="Wingdings" w:hAnsi="Wingdings" w:hint="default"/>
+      </w:rPr>
+    </w:lvl>
+    <w:lvl w:ilvl="3" w:tplc="08090001" w:tentative="1">
+      <w:start w:val="1"/>
+      <w:numFmt w:val="bullet"/>
+      <w:lvlText w:val=""/>
+      <w:lvlJc w:val="left"/>
+      <w:pPr>
+        <w:ind w:left="2880" w:hanging="360"/>
+      </w:pPr>
+      <w:rPr>
+        <w:rFonts w:ascii="Symbol" w:hAnsi="Symbol" w:hint="default"/>
+      </w:rPr>
+    </w:lvl>
+    <w:lvl w:ilvl="4" w:tplc="08090003" w:tentative="1">
+      <w:start w:val="1"/>
+      <w:numFmt w:val="bullet"/>
+      <w:lvlText w:val="o"/>
+      <w:lvlJc w:val="left"/>
+      <w:pPr>
+        <w:ind w:left="3600" w:hanging="360"/>
+      </w:pPr>
+      <w:rPr>
+        <w:rFonts w:ascii="Courier New" w:hAnsi="Courier New" w:cs="Courier New" w:hint="default"/>
+      </w:rPr>
+    </w:lvl>
+    <w:lvl w:ilvl="5" w:tplc="08090005" w:tentative="1">
+      <w:start w:val="1"/>
+      <w:numFmt w:val="bullet"/>
+      <w:lvlText w:val=""/>
+      <w:lvlJc w:val="left"/>
+      <w:pPr>
+        <w:ind w:left="4320" w:hanging="360"/>
+      </w:pPr>
+      <w:rPr>
+        <w:rFonts w:ascii="Wingdings" w:hAnsi="Wingdings" w:hint="default"/>
+      </w:rPr>
+    </w:lvl>
+    <w:lvl w:ilvl="6" w:tplc="08090001" w:tentative="1">
+      <w:start w:val="1"/>
+      <w:numFmt w:val="bullet"/>
+      <w:lvlText w:val=""/>
+      <w:lvlJc w:val="left"/>
+      <w:pPr>
+        <w:ind w:left="5040" w:hanging="360"/>
+      </w:pPr>
+      <w:rPr>
+        <w:rFonts w:ascii="Symbol" w:hAnsi="Symbol" w:hint="default"/>
+      </w:rPr>
+    </w:lvl>
+    <w:lvl w:ilvl="7" w:tplc="08090003" w:tentative="1">
+      <w:start w:val="1"/>
+      <w:numFmt w:val="bullet"/>
+      <w:lvlText w:val="o"/>
+      <w:lvlJc w:val="left"/>
+      <w:pPr>
+        <w:ind w:left="5760" w:hanging="360"/>
+      </w:pPr>
+      <w:rPr>
+        <w:rFonts w:ascii="Courier New" w:hAnsi="Courier New" w:cs="Courier New" w:hint="default"/>
+      </w:rPr>
+    </w:lvl>
+    <w:lvl w:ilvl="8" w:tplc="08090005" w:tentative="1">
+      <w:start w:val="1"/>
+      <w:numFmt w:val="bullet"/>
+      <w:lvlText w:val=""/>
+      <w:lvlJc w:val="left"/>
+      <w:pPr>
+        <w:ind w:left="6480" w:hanging="360"/>
+      </w:pPr>
+      <w:rPr>
+        <w:rFonts w:ascii="Wingdings" w:hAnsi="Wingdings" w:hint="default"/>
+      </w:rPr>
+    </w:lvl>
+  </w:abstractNum>
+  <w:abstractNum w:abstractNumId="4" w15:restartNumberingAfterBreak="0">
+    <w:nsid w:val="5AF947DB"/>
+    <w:multiLevelType w:val="hybridMultilevel"/>
+    <w:tmpl w:val="C204A59A"/>
+    <w:lvl w:ilvl="0" w:tplc="08090001">
+      <w:start w:val="1"/>
+      <w:numFmt w:val="bullet"/>
+      <w:lvlText w:val=""/>
+      <w:lvlJc w:val="left"/>
+      <w:pPr>
+        <w:ind w:left="720" w:hanging="360"/>
+      </w:pPr>
+      <w:rPr>
+        <w:rFonts w:ascii="Symbol" w:hAnsi="Symbol" w:hint="default"/>
+      </w:rPr>
+    </w:lvl>
+    <w:lvl w:ilvl="1" w:tplc="08090003" w:tentative="1">
+      <w:start w:val="1"/>
+      <w:numFmt w:val="bullet"/>
+      <w:lvlText w:val="o"/>
+      <w:lvlJc w:val="left"/>
+      <w:pPr>
+        <w:ind w:left="1440" w:hanging="360"/>
+      </w:pPr>
+      <w:rPr>
+        <w:rFonts w:ascii="Courier New" w:hAnsi="Courier New" w:cs="Courier New" w:hint="default"/>
+      </w:rPr>
+    </w:lvl>
+    <w:lvl w:ilvl="2" w:tplc="08090005" w:tentative="1">
+      <w:start w:val="1"/>
+      <w:numFmt w:val="bullet"/>
+      <w:lvlText w:val=""/>
+      <w:lvlJc w:val="left"/>
+      <w:pPr>
+        <w:ind w:left="2160" w:hanging="360"/>
+      </w:pPr>
+      <w:rPr>
+        <w:rFonts w:ascii="Wingdings" w:hAnsi="Wingdings" w:hint="default"/>
+      </w:rPr>
+    </w:lvl>
+    <w:lvl w:ilvl="3" w:tplc="08090001" w:tentative="1">
+      <w:start w:val="1"/>
+      <w:numFmt w:val="bullet"/>
+      <w:lvlText w:val=""/>
+      <w:lvlJc w:val="left"/>
+      <w:pPr>
+        <w:ind w:left="2880" w:hanging="360"/>
+      </w:pPr>
+      <w:rPr>
+        <w:rFonts w:ascii="Symbol" w:hAnsi="Symbol" w:hint="default"/>
+      </w:rPr>
+    </w:lvl>
+    <w:lvl w:ilvl="4" w:tplc="08090003" w:tentative="1">
+      <w:start w:val="1"/>
+      <w:numFmt w:val="bullet"/>
+      <w:lvlText w:val="o"/>
+      <w:lvlJc w:val="left"/>
+      <w:pPr>
+        <w:ind w:left="3600" w:hanging="360"/>
+      </w:pPr>
+      <w:rPr>
+        <w:rFonts w:ascii="Courier New" w:hAnsi="Courier New" w:cs="Courier New" w:hint="default"/>
+      </w:rPr>
+    </w:lvl>
+    <w:lvl w:ilvl="5" w:tplc="08090005" w:tentative="1">
+      <w:start w:val="1"/>
+      <w:numFmt w:val="bullet"/>
+      <w:lvlText w:val=""/>
+      <w:lvlJc w:val="left"/>
+      <w:pPr>
+        <w:ind w:left="4320" w:hanging="360"/>
+      </w:pPr>
+      <w:rPr>
+        <w:rFonts w:ascii="Wingdings" w:hAnsi="Wingdings" w:hint="default"/>
+      </w:rPr>
+    </w:lvl>
+    <w:lvl w:ilvl="6" w:tplc="08090001" w:tentative="1">
+      <w:start w:val="1"/>
+      <w:numFmt w:val="bullet"/>
+      <w:lvlText w:val=""/>
+      <w:lvlJc w:val="left"/>
+      <w:pPr>
+        <w:ind w:left="5040" w:hanging="360"/>
+      </w:pPr>
+      <w:rPr>
+        <w:rFonts w:ascii="Symbol" w:hAnsi="Symbol" w:hint="default"/>
+      </w:rPr>
+    </w:lvl>
+    <w:lvl w:ilvl="7" w:tplc="08090003" w:tentative="1">
+      <w:start w:val="1"/>
+      <w:numFmt w:val="bullet"/>
+      <w:lvlText w:val="o"/>
+      <w:lvlJc w:val="left"/>
+      <w:pPr>
+        <w:ind w:left="5760" w:hanging="360"/>
+      </w:pPr>
+      <w:rPr>
+        <w:rFonts w:ascii="Courier New" w:hAnsi="Courier New" w:cs="Courier New" w:hint="default"/>
+      </w:rPr>
+    </w:lvl>
+    <w:lvl w:ilvl="8" w:tplc="08090005" w:tentative="1">
+      <w:start w:val="1"/>
+      <w:numFmt w:val="bullet"/>
+      <w:lvlText w:val=""/>
+      <w:lvlJc w:val="left"/>
+      <w:pPr>
+        <w:ind w:left="6480" w:hanging="360"/>
+      </w:pPr>
+      <w:rPr>
+        <w:rFonts w:ascii="Wingdings" w:hAnsi="Wingdings" w:hint="default"/>
+      </w:rPr>
+    </w:lvl>
+  </w:abstractNum>
+  <w:abstractNum w:abstractNumId="5" w15:restartNumberingAfterBreak="0">
+    <w:nsid w:val="5CDB1681"/>
+    <w:multiLevelType w:val="hybridMultilevel"/>
+    <w:tmpl w:val="0280393A"/>
+    <w:lvl w:ilvl="0" w:tplc="08090001">
+      <w:start w:val="1"/>
+      <w:numFmt w:val="bullet"/>
+      <w:lvlText w:val=""/>
+      <w:lvlJc w:val="left"/>
+      <w:pPr>
+        <w:ind w:left="720" w:hanging="360"/>
+      </w:pPr>
+      <w:rPr>
+        <w:rFonts w:ascii="Symbol" w:hAnsi="Symbol" w:hint="default"/>
+      </w:rPr>
+    </w:lvl>
+    <w:lvl w:ilvl="1" w:tplc="08090003" w:tentative="1">
+      <w:start w:val="1"/>
+      <w:numFmt w:val="bullet"/>
+      <w:lvlText w:val="o"/>
+      <w:lvlJc w:val="left"/>
+      <w:pPr>
+        <w:ind w:left="1440" w:hanging="360"/>
+      </w:pPr>
+      <w:rPr>
+        <w:rFonts w:ascii="Courier New" w:hAnsi="Courier New" w:cs="Courier New" w:hint="default"/>
+      </w:rPr>
+    </w:lvl>
+    <w:lvl w:ilvl="2" w:tplc="08090005" w:tentative="1">
+      <w:start w:val="1"/>
+      <w:numFmt w:val="bullet"/>
+      <w:lvlText w:val=""/>
+      <w:lvlJc w:val="left"/>
+      <w:pPr>
+        <w:ind w:left="2160" w:hanging="360"/>
+      </w:pPr>
+      <w:rPr>
+        <w:rFonts w:ascii="Wingdings" w:hAnsi="Wingdings" w:hint="default"/>
+      </w:rPr>
+    </w:lvl>
+    <w:lvl w:ilvl="3" w:tplc="08090001" w:tentative="1">
+      <w:start w:val="1"/>
+      <w:numFmt w:val="bullet"/>
+      <w:lvlText w:val=""/>
+      <w:lvlJc w:val="left"/>
+      <w:pPr>
+        <w:ind w:left="2880" w:hanging="360"/>
+      </w:pPr>
+      <w:rPr>
+        <w:rFonts w:ascii="Symbol" w:hAnsi="Symbol" w:hint="default"/>
+      </w:rPr>
+    </w:lvl>
+    <w:lvl w:ilvl="4" w:tplc="08090003" w:tentative="1">
+      <w:start w:val="1"/>
+      <w:numFmt w:val="bullet"/>
+      <w:lvlText w:val="o"/>
+      <w:lvlJc w:val="left"/>
+      <w:pPr>
+        <w:ind w:left="3600" w:hanging="360"/>
+      </w:pPr>
+      <w:rPr>
+        <w:rFonts w:ascii="Courier New" w:hAnsi="Courier New" w:cs="Courier New" w:hint="default"/>
+      </w:rPr>
+    </w:lvl>
+    <w:lvl w:ilvl="5" w:tplc="08090005" w:tentative="1">
+      <w:start w:val="1"/>
+      <w:numFmt w:val="bullet"/>
+      <w:lvlText w:val=""/>
+      <w:lvlJc w:val="left"/>
+      <w:pPr>
+        <w:ind w:left="4320" w:hanging="360"/>
+      </w:pPr>
+      <w:rPr>
+        <w:rFonts w:ascii="Wingdings" w:hAnsi="Wingdings" w:hint="default"/>
+      </w:rPr>
+    </w:lvl>
+    <w:lvl w:ilvl="6" w:tplc="08090001" w:tentative="1">
+      <w:start w:val="1"/>
+      <w:numFmt w:val="bullet"/>
+      <w:lvlText w:val=""/>
+      <w:lvlJc w:val="left"/>
+      <w:pPr>
+        <w:ind w:left="5040" w:hanging="360"/>
+      </w:pPr>
+      <w:rPr>
+        <w:rFonts w:ascii="Symbol" w:hAnsi="Symbol" w:hint="default"/>
+      </w:rPr>
+    </w:lvl>
+    <w:lvl w:ilvl="7" w:tplc="08090003" w:tentative="1">
+      <w:start w:val="1"/>
+      <w:numFmt w:val="bullet"/>
+      <w:lvlText w:val="o"/>
+      <w:lvlJc w:val="left"/>
+      <w:pPr>
+        <w:ind w:left="5760" w:hanging="360"/>
+      </w:pPr>
+      <w:rPr>
+        <w:rFonts w:ascii="Courier New" w:hAnsi="Courier New" w:cs="Courier New" w:hint="default"/>
+      </w:rPr>
+    </w:lvl>
+    <w:lvl w:ilvl="8" w:tplc="08090005" w:tentative="1">
+      <w:start w:val="1"/>
+      <w:numFmt w:val="bullet"/>
+      <w:lvlText w:val=""/>
+      <w:lvlJc w:val="left"/>
+      <w:pPr>
+        <w:ind w:left="6480" w:hanging="360"/>
+      </w:pPr>
+      <w:rPr>
+        <w:rFonts w:ascii="Wingdings" w:hAnsi="Wingdings" w:hint="default"/>
+      </w:rPr>
+    </w:lvl>
+  </w:abstractNum>
+  <w:abstractNum w:abstractNumId="6" w15:restartNumberingAfterBreak="0">
     <w:nsid w:val="6AE17503"/>
     <w:multiLevelType w:val="hybridMultilevel"/>
     <w:tmpl w:val="9212411E"/>
@@ -1724,8 +3885,118 @@
       </w:rPr>
     </w:lvl>
   </w:abstractNum>
+  <w:abstractNum w:abstractNumId="7" w15:restartNumberingAfterBreak="0">
+    <w:nsid w:val="74941036"/>
+    <w:multiLevelType w:val="hybridMultilevel"/>
+    <w:tmpl w:val="ECEA73E0"/>
+    <w:lvl w:ilvl="0" w:tplc="0809000F">
+      <w:start w:val="1"/>
+      <w:numFmt w:val="decimal"/>
+      <w:lvlText w:val="%1."/>
+      <w:lvlJc w:val="left"/>
+      <w:pPr>
+        <w:ind w:left="720" w:hanging="360"/>
+      </w:pPr>
+      <w:rPr>
+        <w:rFonts w:hint="default"/>
+      </w:rPr>
+    </w:lvl>
+    <w:lvl w:ilvl="1" w:tplc="08090019" w:tentative="1">
+      <w:start w:val="1"/>
+      <w:numFmt w:val="lowerLetter"/>
+      <w:lvlText w:val="%2."/>
+      <w:lvlJc w:val="left"/>
+      <w:pPr>
+        <w:ind w:left="1440" w:hanging="360"/>
+      </w:pPr>
+    </w:lvl>
+    <w:lvl w:ilvl="2" w:tplc="0809001B" w:tentative="1">
+      <w:start w:val="1"/>
+      <w:numFmt w:val="lowerRoman"/>
+      <w:lvlText w:val="%3."/>
+      <w:lvlJc w:val="right"/>
+      <w:pPr>
+        <w:ind w:left="2160" w:hanging="180"/>
+      </w:pPr>
+    </w:lvl>
+    <w:lvl w:ilvl="3" w:tplc="0809000F" w:tentative="1">
+      <w:start w:val="1"/>
+      <w:numFmt w:val="decimal"/>
+      <w:lvlText w:val="%4."/>
+      <w:lvlJc w:val="left"/>
+      <w:pPr>
+        <w:ind w:left="2880" w:hanging="360"/>
+      </w:pPr>
+    </w:lvl>
+    <w:lvl w:ilvl="4" w:tplc="08090019" w:tentative="1">
+      <w:start w:val="1"/>
+      <w:numFmt w:val="lowerLetter"/>
+      <w:lvlText w:val="%5."/>
+      <w:lvlJc w:val="left"/>
+      <w:pPr>
+        <w:ind w:left="3600" w:hanging="360"/>
+      </w:pPr>
+    </w:lvl>
+    <w:lvl w:ilvl="5" w:tplc="0809001B" w:tentative="1">
+      <w:start w:val="1"/>
+      <w:numFmt w:val="lowerRoman"/>
+      <w:lvlText w:val="%6."/>
+      <w:lvlJc w:val="right"/>
+      <w:pPr>
+        <w:ind w:left="4320" w:hanging="180"/>
+      </w:pPr>
+    </w:lvl>
+    <w:lvl w:ilvl="6" w:tplc="0809000F" w:tentative="1">
+      <w:start w:val="1"/>
+      <w:numFmt w:val="decimal"/>
+      <w:lvlText w:val="%7."/>
+      <w:lvlJc w:val="left"/>
+      <w:pPr>
+        <w:ind w:left="5040" w:hanging="360"/>
+      </w:pPr>
+    </w:lvl>
+    <w:lvl w:ilvl="7" w:tplc="08090019" w:tentative="1">
+      <w:start w:val="1"/>
+      <w:numFmt w:val="lowerLetter"/>
+      <w:lvlText w:val="%8."/>
+      <w:lvlJc w:val="left"/>
+      <w:pPr>
+        <w:ind w:left="5760" w:hanging="360"/>
+      </w:pPr>
+    </w:lvl>
+    <w:lvl w:ilvl="8" w:tplc="0809001B" w:tentative="1">
+      <w:start w:val="1"/>
+      <w:numFmt w:val="lowerRoman"/>
+      <w:lvlText w:val="%9."/>
+      <w:lvlJc w:val="right"/>
+      <w:pPr>
+        <w:ind w:left="6480" w:hanging="180"/>
+      </w:pPr>
+    </w:lvl>
+  </w:abstractNum>
   <w:num w:numId="1" w16cid:durableId="1324160313">
+    <w:abstractNumId w:val="6"/>
+  </w:num>
+  <w:num w:numId="2" w16cid:durableId="1298072034">
+    <w:abstractNumId w:val="4"/>
+  </w:num>
+  <w:num w:numId="3" w16cid:durableId="787117022">
+    <w:abstractNumId w:val="5"/>
+  </w:num>
+  <w:num w:numId="4" w16cid:durableId="1843660622">
+    <w:abstractNumId w:val="7"/>
+  </w:num>
+  <w:num w:numId="5" w16cid:durableId="1343554576">
+    <w:abstractNumId w:val="2"/>
+  </w:num>
+  <w:num w:numId="6" w16cid:durableId="1706777">
     <w:abstractNumId w:val="0"/>
+  </w:num>
+  <w:num w:numId="7" w16cid:durableId="2121682850">
+    <w:abstractNumId w:val="1"/>
+  </w:num>
+  <w:num w:numId="8" w16cid:durableId="1226793071">
+    <w:abstractNumId w:val="3"/>
   </w:num>
 </w:numbering>
 </file>

</xml_diff>

<commit_message>
Attempt 1 at UI over Gmail
in this commit i try and fail to create code that overlays gmail based on text from a file. BIG L
</commit_message>
<xml_diff>
--- a/COMP 3000/Project Docs/Development Documentation.docx
+++ b/COMP 3000/Project Docs/Development Documentation.docx
@@ -137,7 +137,15 @@
         <w:t>https://openphish.com/academic_use.html</w:t>
       </w:r>
       <w:r>
-        <w:t xml:space="preserve"> - open source community </w:t>
+        <w:t xml:space="preserve"> - </w:t>
+      </w:r>
+      <w:proofErr w:type="gramStart"/>
+      <w:r>
+        <w:t>open source</w:t>
+      </w:r>
+      <w:proofErr w:type="gramEnd"/>
+      <w:r>
+        <w:t xml:space="preserve"> community </w:t>
       </w:r>
       <w:r>
         <w:t>drive</w:t>
@@ -158,10 +166,19 @@
     </w:p>
     <w:p>
       <w:r>
-        <w:t>google api safe search</w:t>
-      </w:r>
-    </w:p>
-    <w:p>
+        <w:t xml:space="preserve">google </w:t>
+      </w:r>
+      <w:proofErr w:type="spellStart"/>
+      <w:r>
+        <w:t>api</w:t>
+      </w:r>
+      <w:proofErr w:type="spellEnd"/>
+      <w:r>
+        <w:t xml:space="preserve"> safe search</w:t>
+      </w:r>
+    </w:p>
+    <w:p>
+      <w:proofErr w:type="spellStart"/>
       <w:r>
         <w:rPr>
           <w:b/>
@@ -169,6 +186,7 @@
         </w:rPr>
         <w:t>OpenPhish</w:t>
       </w:r>
+      <w:proofErr w:type="spellEnd"/>
       <w:r>
         <w:t xml:space="preserve"> — phishing feed / intelligence. </w:t>
       </w:r>
@@ -182,6 +200,7 @@
       </w:hyperlink>
     </w:p>
     <w:p>
+      <w:proofErr w:type="spellStart"/>
       <w:r>
         <w:t>P</w:t>
       </w:r>
@@ -192,6 +211,7 @@
         </w:rPr>
         <w:t>hishTank</w:t>
       </w:r>
+      <w:proofErr w:type="spellEnd"/>
       <w:r>
         <w:t xml:space="preserve"> — community-driven phishing URL data and API. (Often free). </w:t>
       </w:r>
@@ -229,11 +249,16 @@
       </w:r>
     </w:p>
     <w:p>
+      <w:proofErr w:type="gramStart"/>
       <w:r>
         <w:t xml:space="preserve">https://emaildetective.io/pricing </w:t>
       </w:r>
       <w:r>
-        <w:t xml:space="preserve"> -1000 </w:t>
+        <w:t xml:space="preserve"> -</w:t>
+      </w:r>
+      <w:proofErr w:type="gramEnd"/>
+      <w:r>
+        <w:t xml:space="preserve">1000 </w:t>
       </w:r>
       <w:r>
         <w:t>emails per month</w:t>
@@ -330,8 +355,13 @@
       </w:r>
     </w:p>
     <w:p>
-      <w:r>
-        <w:t>js – process data</w:t>
+      <w:proofErr w:type="spellStart"/>
+      <w:r>
+        <w:t>js</w:t>
+      </w:r>
+      <w:proofErr w:type="spellEnd"/>
+      <w:r>
+        <w:t xml:space="preserve"> – process data</w:t>
       </w:r>
     </w:p>
     <w:p>
@@ -1007,7 +1037,23 @@
                 <w:sz w:val="16"/>
                 <w:szCs w:val="16"/>
               </w:rPr>
-              <w:t>Start of with a small of integrated software and slowly expand the covered software.</w:t>
+              <w:t xml:space="preserve">Start </w:t>
+            </w:r>
+            <w:proofErr w:type="spellStart"/>
+            <w:r>
+              <w:rPr>
+                <w:sz w:val="16"/>
+                <w:szCs w:val="16"/>
+              </w:rPr>
+              <w:t>of</w:t>
+            </w:r>
+            <w:proofErr w:type="spellEnd"/>
+            <w:r>
+              <w:rPr>
+                <w:sz w:val="16"/>
+                <w:szCs w:val="16"/>
+              </w:rPr>
+              <w:t xml:space="preserve"> with a small of integrated software and slowly expand the covered software.</w:t>
             </w:r>
           </w:p>
         </w:tc>
@@ -1971,7 +2017,15 @@
         <w:t>The software will treat all users fairly, regardless of language, demographic, or background. No user should be disadvantaged by how information is presented.</w:t>
       </w:r>
       <w:r>
-        <w:t xml:space="preserve"> The software will attempt to represent all of the above.</w:t>
+        <w:t xml:space="preserve"> The software will attempt to represent </w:t>
+      </w:r>
+      <w:proofErr w:type="gramStart"/>
+      <w:r>
+        <w:t>all of</w:t>
+      </w:r>
+      <w:proofErr w:type="gramEnd"/>
+      <w:r>
+        <w:t xml:space="preserve"> the above.</w:t>
       </w:r>
     </w:p>
     <w:p>
@@ -2158,9 +2212,14 @@
           <w:b w:val="0"/>
         </w:rPr>
       </w:pPr>
+      <w:proofErr w:type="spellStart"/>
       <w:r>
         <w:lastRenderedPageBreak/>
-        <w:t>Cofense PDR</w:t>
+        <w:t>Cofense</w:t>
+      </w:r>
+      <w:proofErr w:type="spellEnd"/>
+      <w:r>
+        <w:t xml:space="preserve"> PDR</w:t>
       </w:r>
     </w:p>
     <w:p>
@@ -2269,8 +2328,21 @@
         <w:pStyle w:val="Heading3"/>
       </w:pPr>
       <w:r>
-        <w:t>Blue Arca PhishGuard - Phishing Protection for WebMail</w:t>
-      </w:r>
+        <w:t xml:space="preserve">Blue Arca </w:t>
+      </w:r>
+      <w:proofErr w:type="spellStart"/>
+      <w:r>
+        <w:t>PhishGuard</w:t>
+      </w:r>
+      <w:proofErr w:type="spellEnd"/>
+      <w:r>
+        <w:t xml:space="preserve"> - Phishing Protection for </w:t>
+      </w:r>
+      <w:proofErr w:type="spellStart"/>
+      <w:r>
+        <w:t>WebMail</w:t>
+      </w:r>
+      <w:proofErr w:type="spellEnd"/>
     </w:p>
     <w:p>
       <w:hyperlink r:id="rId20" w:history="1">
@@ -2300,9 +2372,11 @@
       <w:pPr>
         <w:pStyle w:val="Heading3"/>
       </w:pPr>
+      <w:proofErr w:type="spellStart"/>
       <w:r>
         <w:t>Clippit</w:t>
       </w:r>
+      <w:proofErr w:type="spellEnd"/>
     </w:p>
     <w:p>
       <w:r>
@@ -2451,13 +2525,20 @@
           </wp:anchor>
         </w:drawing>
       </w:r>
+      <w:proofErr w:type="spellStart"/>
       <w:r>
         <w:t>BonziBuddy</w:t>
       </w:r>
-    </w:p>
-    <w:p>
-      <w:r>
-        <w:t>BonziBuddy was a desktop assistant that could tell jokes, talk and sing songs. It aimed to make using the computer more fun by providing web browsing help. The program used text-to-speech technology for this.</w:t>
+      <w:proofErr w:type="spellEnd"/>
+    </w:p>
+    <w:p>
+      <w:proofErr w:type="spellStart"/>
+      <w:r>
+        <w:t>BonziBuddy</w:t>
+      </w:r>
+      <w:proofErr w:type="spellEnd"/>
+      <w:r>
+        <w:t xml:space="preserve"> was a desktop assistant that could tell jokes, talk and sing songs. It aimed to make using the computer more fun by providing web browsing help. The program used text-to-speech technology for this.</w:t>
       </w:r>
     </w:p>
     <w:p/>
@@ -2748,7 +2829,15 @@
         <w:t>APIs:</w:t>
       </w:r>
       <w:r>
-        <w:t xml:space="preserve"> Google Safe Browsing, OpenPhish,</w:t>
+        <w:t xml:space="preserve"> Google Safe Browsing, </w:t>
+      </w:r>
+      <w:proofErr w:type="spellStart"/>
+      <w:r>
+        <w:t>OpenPhish</w:t>
+      </w:r>
+      <w:proofErr w:type="spellEnd"/>
+      <w:r>
+        <w:t>,</w:t>
       </w:r>
       <w:r>
         <w:t xml:space="preserve"> </w:t>
@@ -2775,8 +2864,13 @@
         <w:t xml:space="preserve"> </w:t>
       </w:r>
       <w:r>
-        <w:t>a low intensity Llama  model</w:t>
-      </w:r>
+        <w:t xml:space="preserve">a low intensity </w:t>
+      </w:r>
+      <w:proofErr w:type="gramStart"/>
+      <w:r>
+        <w:t>Llama  model</w:t>
+      </w:r>
+      <w:proofErr w:type="gramEnd"/>
     </w:p>
     <w:p>
       <w:pPr>
@@ -2833,7 +2927,15 @@
         </w:numPr>
       </w:pPr>
       <w:r>
-        <w:t>90%&lt;=  of phishing emails flagged in test data</w:t>
+        <w:t>90%&lt;</w:t>
+      </w:r>
+      <w:proofErr w:type="gramStart"/>
+      <w:r>
+        <w:t>=  of</w:t>
+      </w:r>
+      <w:proofErr w:type="gramEnd"/>
+      <w:r>
+        <w:t xml:space="preserve"> phishing emails flagged in test data</w:t>
       </w:r>
     </w:p>
     <w:p>
@@ -3015,6 +3117,9 @@
     </w:p>
     <w:p>
       <w:r>
+        <w:rPr>
+          <w:noProof/>
+        </w:rPr>
         <w:drawing>
           <wp:inline distT="0" distB="0" distL="0" distR="0" wp14:anchorId="04DFFDA8" wp14:editId="55AFE1C5">
             <wp:extent cx="5731510" cy="2765425"/>
@@ -3052,6 +3157,126 @@
         </w:drawing>
       </w:r>
     </w:p>
+    <w:p/>
+    <w:p>
+      <w:pPr>
+        <w:pStyle w:val="Heading1"/>
+      </w:pPr>
+      <w:r>
+        <w:t>Tree walker</w:t>
+      </w:r>
+    </w:p>
+    <w:p>
+      <w:pPr>
+        <w:rPr>
+          <w:b/>
+          <w:bCs/>
+        </w:rPr>
+      </w:pPr>
+      <w:r>
+        <w:rPr>
+          <w:b/>
+          <w:bCs/>
+        </w:rPr>
+        <w:t xml:space="preserve">Why use </w:t>
+      </w:r>
+      <w:proofErr w:type="spellStart"/>
+      <w:r>
+        <w:rPr>
+          <w:b/>
+          <w:bCs/>
+        </w:rPr>
+        <w:t>TreeWalker</w:t>
+      </w:r>
+      <w:proofErr w:type="spellEnd"/>
+      <w:r>
+        <w:rPr>
+          <w:b/>
+          <w:bCs/>
+        </w:rPr>
+        <w:t xml:space="preserve"> instead of just </w:t>
+      </w:r>
+      <w:proofErr w:type="spellStart"/>
+      <w:r>
+        <w:rPr>
+          <w:b/>
+          <w:bCs/>
+        </w:rPr>
+        <w:t>innerHTML.replace</w:t>
+      </w:r>
+      <w:proofErr w:type="spellEnd"/>
+      <w:r>
+        <w:rPr>
+          <w:b/>
+          <w:bCs/>
+        </w:rPr>
+        <w:t>()?</w:t>
+      </w:r>
+    </w:p>
+    <w:p>
+      <w:pPr>
+        <w:numPr>
+          <w:ilvl w:val="0"/>
+          <w:numId w:val="9"/>
+        </w:numPr>
+      </w:pPr>
+      <w:r>
+        <w:t xml:space="preserve">Gmail emails have </w:t>
+      </w:r>
+      <w:r>
+        <w:rPr>
+          <w:b/>
+          <w:bCs/>
+        </w:rPr>
+        <w:t>complex HTML structures</w:t>
+      </w:r>
+      <w:r>
+        <w:t>, including links, formatting, signatures.</w:t>
+      </w:r>
+    </w:p>
+    <w:p>
+      <w:pPr>
+        <w:numPr>
+          <w:ilvl w:val="0"/>
+          <w:numId w:val="9"/>
+        </w:numPr>
+      </w:pPr>
+      <w:proofErr w:type="spellStart"/>
+      <w:r>
+        <w:t>innerHTML.replace</w:t>
+      </w:r>
+      <w:proofErr w:type="spellEnd"/>
+      <w:r>
+        <w:t>() could accidentally break tags or formatting.</w:t>
+      </w:r>
+    </w:p>
+    <w:p>
+      <w:pPr>
+        <w:numPr>
+          <w:ilvl w:val="0"/>
+          <w:numId w:val="9"/>
+        </w:numPr>
+      </w:pPr>
+      <w:proofErr w:type="spellStart"/>
+      <w:r>
+        <w:t>TreeWalker</w:t>
+      </w:r>
+      <w:proofErr w:type="spellEnd"/>
+      <w:r>
+        <w:t xml:space="preserve"> ensures you </w:t>
+      </w:r>
+      <w:r>
+        <w:rPr>
+          <w:b/>
+          <w:bCs/>
+        </w:rPr>
+        <w:t>only touch text</w:t>
+      </w:r>
+      <w:r>
+        <w:t>, leaving all HTML intact.</w:t>
+      </w:r>
+    </w:p>
+    <w:p/>
     <w:sectPr>
       <w:pgSz w:w="11906" w:h="16838"/>
       <w:pgMar w:top="1440" w:right="1440" w:bottom="1440" w:left="1440" w:header="708" w:footer="708" w:gutter="0"/>
@@ -3476,6 +3701,155 @@
     </w:lvl>
   </w:abstractNum>
   <w:abstractNum w:abstractNumId="3" w15:restartNumberingAfterBreak="0">
+    <w:nsid w:val="52956C9A"/>
+    <w:multiLevelType w:val="multilevel"/>
+    <w:tmpl w:val="26260704"/>
+    <w:lvl w:ilvl="0">
+      <w:start w:val="1"/>
+      <w:numFmt w:val="bullet"/>
+      <w:lvlText w:val=""/>
+      <w:lvlJc w:val="left"/>
+      <w:pPr>
+        <w:tabs>
+          <w:tab w:val="num" w:pos="720"/>
+        </w:tabs>
+        <w:ind w:left="720" w:hanging="360"/>
+      </w:pPr>
+      <w:rPr>
+        <w:rFonts w:ascii="Symbol" w:hAnsi="Symbol" w:hint="default"/>
+        <w:sz w:val="20"/>
+      </w:rPr>
+    </w:lvl>
+    <w:lvl w:ilvl="1" w:tentative="1">
+      <w:start w:val="1"/>
+      <w:numFmt w:val="bullet"/>
+      <w:lvlText w:val="o"/>
+      <w:lvlJc w:val="left"/>
+      <w:pPr>
+        <w:tabs>
+          <w:tab w:val="num" w:pos="1440"/>
+        </w:tabs>
+        <w:ind w:left="1440" w:hanging="360"/>
+      </w:pPr>
+      <w:rPr>
+        <w:rFonts w:ascii="Courier New" w:hAnsi="Courier New" w:hint="default"/>
+        <w:sz w:val="20"/>
+      </w:rPr>
+    </w:lvl>
+    <w:lvl w:ilvl="2" w:tentative="1">
+      <w:start w:val="1"/>
+      <w:numFmt w:val="bullet"/>
+      <w:lvlText w:val=""/>
+      <w:lvlJc w:val="left"/>
+      <w:pPr>
+        <w:tabs>
+          <w:tab w:val="num" w:pos="2160"/>
+        </w:tabs>
+        <w:ind w:left="2160" w:hanging="360"/>
+      </w:pPr>
+      <w:rPr>
+        <w:rFonts w:ascii="Wingdings" w:hAnsi="Wingdings" w:hint="default"/>
+        <w:sz w:val="20"/>
+      </w:rPr>
+    </w:lvl>
+    <w:lvl w:ilvl="3" w:tentative="1">
+      <w:start w:val="1"/>
+      <w:numFmt w:val="bullet"/>
+      <w:lvlText w:val=""/>
+      <w:lvlJc w:val="left"/>
+      <w:pPr>
+        <w:tabs>
+          <w:tab w:val="num" w:pos="2880"/>
+        </w:tabs>
+        <w:ind w:left="2880" w:hanging="360"/>
+      </w:pPr>
+      <w:rPr>
+        <w:rFonts w:ascii="Wingdings" w:hAnsi="Wingdings" w:hint="default"/>
+        <w:sz w:val="20"/>
+      </w:rPr>
+    </w:lvl>
+    <w:lvl w:ilvl="4" w:tentative="1">
+      <w:start w:val="1"/>
+      <w:numFmt w:val="bullet"/>
+      <w:lvlText w:val=""/>
+      <w:lvlJc w:val="left"/>
+      <w:pPr>
+        <w:tabs>
+          <w:tab w:val="num" w:pos="3600"/>
+        </w:tabs>
+        <w:ind w:left="3600" w:hanging="360"/>
+      </w:pPr>
+      <w:rPr>
+        <w:rFonts w:ascii="Wingdings" w:hAnsi="Wingdings" w:hint="default"/>
+        <w:sz w:val="20"/>
+      </w:rPr>
+    </w:lvl>
+    <w:lvl w:ilvl="5" w:tentative="1">
+      <w:start w:val="1"/>
+      <w:numFmt w:val="bullet"/>
+      <w:lvlText w:val=""/>
+      <w:lvlJc w:val="left"/>
+      <w:pPr>
+        <w:tabs>
+          <w:tab w:val="num" w:pos="4320"/>
+        </w:tabs>
+        <w:ind w:left="4320" w:hanging="360"/>
+      </w:pPr>
+      <w:rPr>
+        <w:rFonts w:ascii="Wingdings" w:hAnsi="Wingdings" w:hint="default"/>
+        <w:sz w:val="20"/>
+      </w:rPr>
+    </w:lvl>
+    <w:lvl w:ilvl="6" w:tentative="1">
+      <w:start w:val="1"/>
+      <w:numFmt w:val="bullet"/>
+      <w:lvlText w:val=""/>
+      <w:lvlJc w:val="left"/>
+      <w:pPr>
+        <w:tabs>
+          <w:tab w:val="num" w:pos="5040"/>
+        </w:tabs>
+        <w:ind w:left="5040" w:hanging="360"/>
+      </w:pPr>
+      <w:rPr>
+        <w:rFonts w:ascii="Wingdings" w:hAnsi="Wingdings" w:hint="default"/>
+        <w:sz w:val="20"/>
+      </w:rPr>
+    </w:lvl>
+    <w:lvl w:ilvl="7" w:tentative="1">
+      <w:start w:val="1"/>
+      <w:numFmt w:val="bullet"/>
+      <w:lvlText w:val=""/>
+      <w:lvlJc w:val="left"/>
+      <w:pPr>
+        <w:tabs>
+          <w:tab w:val="num" w:pos="5760"/>
+        </w:tabs>
+        <w:ind w:left="5760" w:hanging="360"/>
+      </w:pPr>
+      <w:rPr>
+        <w:rFonts w:ascii="Wingdings" w:hAnsi="Wingdings" w:hint="default"/>
+        <w:sz w:val="20"/>
+      </w:rPr>
+    </w:lvl>
+    <w:lvl w:ilvl="8" w:tentative="1">
+      <w:start w:val="1"/>
+      <w:numFmt w:val="bullet"/>
+      <w:lvlText w:val=""/>
+      <w:lvlJc w:val="left"/>
+      <w:pPr>
+        <w:tabs>
+          <w:tab w:val="num" w:pos="6480"/>
+        </w:tabs>
+        <w:ind w:left="6480" w:hanging="360"/>
+      </w:pPr>
+      <w:rPr>
+        <w:rFonts w:ascii="Wingdings" w:hAnsi="Wingdings" w:hint="default"/>
+        <w:sz w:val="20"/>
+      </w:rPr>
+    </w:lvl>
+  </w:abstractNum>
+  <w:abstractNum w:abstractNumId="4" w15:restartNumberingAfterBreak="0">
     <w:nsid w:val="55700343"/>
     <w:multiLevelType w:val="hybridMultilevel"/>
     <w:tmpl w:val="A420F436"/>
@@ -3588,7 +3962,7 @@
       </w:rPr>
     </w:lvl>
   </w:abstractNum>
-  <w:abstractNum w:abstractNumId="4" w15:restartNumberingAfterBreak="0">
+  <w:abstractNum w:abstractNumId="5" w15:restartNumberingAfterBreak="0">
     <w:nsid w:val="5AF947DB"/>
     <w:multiLevelType w:val="hybridMultilevel"/>
     <w:tmpl w:val="C204A59A"/>
@@ -3701,7 +4075,7 @@
       </w:rPr>
     </w:lvl>
   </w:abstractNum>
-  <w:abstractNum w:abstractNumId="5" w15:restartNumberingAfterBreak="0">
+  <w:abstractNum w:abstractNumId="6" w15:restartNumberingAfterBreak="0">
     <w:nsid w:val="5CDB1681"/>
     <w:multiLevelType w:val="hybridMultilevel"/>
     <w:tmpl w:val="0280393A"/>
@@ -3814,7 +4188,7 @@
       </w:rPr>
     </w:lvl>
   </w:abstractNum>
-  <w:abstractNum w:abstractNumId="6" w15:restartNumberingAfterBreak="0">
+  <w:abstractNum w:abstractNumId="7" w15:restartNumberingAfterBreak="0">
     <w:nsid w:val="6AE17503"/>
     <w:multiLevelType w:val="hybridMultilevel"/>
     <w:tmpl w:val="9212411E"/>
@@ -3927,7 +4301,7 @@
       </w:rPr>
     </w:lvl>
   </w:abstractNum>
-  <w:abstractNum w:abstractNumId="7" w15:restartNumberingAfterBreak="0">
+  <w:abstractNum w:abstractNumId="8" w15:restartNumberingAfterBreak="0">
     <w:nsid w:val="74941036"/>
     <w:multiLevelType w:val="hybridMultilevel"/>
     <w:tmpl w:val="ECEA73E0"/>
@@ -4017,16 +4391,16 @@
     </w:lvl>
   </w:abstractNum>
   <w:num w:numId="1" w16cid:durableId="1324160313">
+    <w:abstractNumId w:val="7"/>
+  </w:num>
+  <w:num w:numId="2" w16cid:durableId="1298072034">
+    <w:abstractNumId w:val="5"/>
+  </w:num>
+  <w:num w:numId="3" w16cid:durableId="787117022">
     <w:abstractNumId w:val="6"/>
   </w:num>
-  <w:num w:numId="2" w16cid:durableId="1298072034">
-    <w:abstractNumId w:val="4"/>
-  </w:num>
-  <w:num w:numId="3" w16cid:durableId="787117022">
-    <w:abstractNumId w:val="5"/>
-  </w:num>
   <w:num w:numId="4" w16cid:durableId="1843660622">
-    <w:abstractNumId w:val="7"/>
+    <w:abstractNumId w:val="8"/>
   </w:num>
   <w:num w:numId="5" w16cid:durableId="1343554576">
     <w:abstractNumId w:val="2"/>
@@ -4038,6 +4412,9 @@
     <w:abstractNumId w:val="1"/>
   </w:num>
   <w:num w:numId="8" w16cid:durableId="1226793071">
+    <w:abstractNumId w:val="4"/>
+  </w:num>
+  <w:num w:numId="9" w16cid:durableId="1371799971">
     <w:abstractNumId w:val="3"/>
   </w:num>
 </w:numbering>
@@ -4653,7 +5030,6 @@
   <w:style w:type="character" w:default="1" w:styleId="DefaultParagraphFont">
     <w:name w:val="Default Paragraph Font"/>
     <w:uiPriority w:val="1"/>
-    <w:semiHidden/>
     <w:unhideWhenUsed/>
   </w:style>
   <w:style w:type="table" w:default="1" w:styleId="TableNormal">

</xml_diff>

<commit_message>
It works kind off
It now highlights words in gmail!!!!
</commit_message>
<xml_diff>
--- a/COMP 3000/Project Docs/Development Documentation.docx
+++ b/COMP 3000/Project Docs/Development Documentation.docx
@@ -3277,6 +3277,220 @@
       </w:r>
     </w:p>
     <w:p/>
+    <w:p/>
+    <w:p>
+      <w:pPr>
+        <w:pStyle w:val="Heading1"/>
+      </w:pPr>
+      <w:r>
+        <w:t>FUTURE PLANNS</w:t>
+      </w:r>
+    </w:p>
+    <w:p/>
+    <w:p>
+      <w:r>
+        <w:t xml:space="preserve">At this point I am scraping my own email. </w:t>
+      </w:r>
+      <w:r>
+        <w:br/>
+        <w:t xml:space="preserve">In the future when I have bad </w:t>
+      </w:r>
+      <w:proofErr w:type="spellStart"/>
+      <w:proofErr w:type="gramStart"/>
+      <w:r>
+        <w:t>words.json</w:t>
+      </w:r>
+      <w:proofErr w:type="spellEnd"/>
+      <w:proofErr w:type="gramEnd"/>
+      <w:r>
+        <w:t xml:space="preserve"> on an API I will have a running DB of data fall on that.</w:t>
+      </w:r>
+    </w:p>
+    <w:p/>
+    <w:p>
+      <w:pPr>
+        <w:jc w:val="center"/>
+      </w:pPr>
+    </w:p>
+    <w:p>
+      <w:pPr>
+        <w:pStyle w:val="Heading1"/>
+      </w:pPr>
+      <w:r>
+        <w:t>Reddit</w:t>
+      </w:r>
+    </w:p>
+    <w:p>
+      <w:pPr>
+        <w:numPr>
+          <w:ilvl w:val="0"/>
+          <w:numId w:val="10"/>
+        </w:numPr>
+      </w:pPr>
+      <w:r>
+        <w:t xml:space="preserve">The </w:t>
+      </w:r>
+      <w:proofErr w:type="spellStart"/>
+      <w:r>
+        <w:t>manifest.json</w:t>
+      </w:r>
+      <w:proofErr w:type="spellEnd"/>
+      <w:r>
+        <w:t xml:space="preserve"> file. Every browser extension needs one of these and all the main building blocks of your extension will need to be listed here (e.g. html file for your extension/popup window, content script, service worker/background script etc.) This will also need to mention the Browser APIs you want your extension to be able to access.</w:t>
+      </w:r>
+    </w:p>
+    <w:p>
+      <w:pPr>
+        <w:numPr>
+          <w:ilvl w:val="0"/>
+          <w:numId w:val="10"/>
+        </w:numPr>
+      </w:pPr>
+      <w:r>
+        <w:t>The content script (content.js/</w:t>
+      </w:r>
+      <w:proofErr w:type="spellStart"/>
+      <w:r>
+        <w:t>content.ts</w:t>
+      </w:r>
+      <w:proofErr w:type="spellEnd"/>
+      <w:r>
+        <w:t xml:space="preserve">). This is the file that gets injected into the DOM that can </w:t>
+      </w:r>
+      <w:proofErr w:type="gramStart"/>
+      <w:r>
+        <w:t>actually alter</w:t>
+      </w:r>
+      <w:proofErr w:type="gramEnd"/>
+      <w:r>
+        <w:t xml:space="preserve"> stuff on the webpage (E.g. changing background </w:t>
+      </w:r>
+      <w:proofErr w:type="spellStart"/>
+      <w:r>
+        <w:t>colors</w:t>
+      </w:r>
+      <w:proofErr w:type="spellEnd"/>
+      <w:r>
+        <w:t>).</w:t>
+      </w:r>
+    </w:p>
+    <w:p>
+      <w:pPr>
+        <w:numPr>
+          <w:ilvl w:val="0"/>
+          <w:numId w:val="10"/>
+        </w:numPr>
+      </w:pPr>
+      <w:r>
+        <w:t>The background script/service worker (background.js/</w:t>
+      </w:r>
+      <w:proofErr w:type="spellStart"/>
+      <w:r>
+        <w:t>ts</w:t>
+      </w:r>
+      <w:proofErr w:type="spellEnd"/>
+      <w:r>
+        <w:t xml:space="preserve">). Think of this as being like an event listener. There </w:t>
+      </w:r>
+      <w:proofErr w:type="gramStart"/>
+      <w:r>
+        <w:t>are</w:t>
+      </w:r>
+      <w:proofErr w:type="gramEnd"/>
+      <w:r>
+        <w:t xml:space="preserve"> a tonne of events that occur as a user browses the web (switching tab, going to a new website etc.). The background script can listen out for these events and then execute some code.</w:t>
+      </w:r>
+    </w:p>
+    <w:p>
+      <w:pPr>
+        <w:numPr>
+          <w:ilvl w:val="0"/>
+          <w:numId w:val="10"/>
+        </w:numPr>
+      </w:pPr>
+      <w:r>
+        <w:t>Message passing. If your background script is listening out for events (such as a user going onto a specific website), it's going to need to pass a message to your content script. The content script will then execute some code to change the appearance of a webpage.</w:t>
+      </w:r>
+    </w:p>
+    <w:p>
+      <w:r>
+        <w:t xml:space="preserve">A good place to start learning these things is the Google Dev docs. </w:t>
+      </w:r>
+      <w:proofErr w:type="gramStart"/>
+      <w:r>
+        <w:t>In particular, if</w:t>
+      </w:r>
+      <w:proofErr w:type="gramEnd"/>
+      <w:r>
+        <w:t xml:space="preserve"> thinking about building a chrome extension, three very important APIs to </w:t>
+      </w:r>
+      <w:proofErr w:type="gramStart"/>
+      <w:r>
+        <w:t>look into</w:t>
+      </w:r>
+      <w:proofErr w:type="gramEnd"/>
+      <w:r>
+        <w:t xml:space="preserve"> would be the runtime, storage and tabs APIs. Since you've also mentioned that you want your extension to only work on a specific site, </w:t>
+      </w:r>
+      <w:proofErr w:type="gramStart"/>
+      <w:r>
+        <w:t>look into</w:t>
+      </w:r>
+      <w:proofErr w:type="gramEnd"/>
+      <w:r>
+        <w:t xml:space="preserve"> the </w:t>
+      </w:r>
+      <w:proofErr w:type="spellStart"/>
+      <w:r>
+        <w:t>webNavigation</w:t>
+      </w:r>
+      <w:proofErr w:type="spellEnd"/>
+      <w:r>
+        <w:t xml:space="preserve"> API too.</w:t>
+      </w:r>
+    </w:p>
+    <w:p>
+      <w:hyperlink r:id="rId26" w:history="1">
+        <w:r>
+          <w:rPr>
+            <w:rStyle w:val="Hyperlink"/>
+          </w:rPr>
+          <w:t>https://www.reddit.com/r/learnprogramming/comments/12gufle/making_a_chrome_extension_that_changes_the</w:t>
+        </w:r>
+      </w:hyperlink>
+    </w:p>
+    <w:p>
+      <w:pPr>
+        <w:pStyle w:val="Heading1"/>
+      </w:pPr>
+      <w:r>
+        <w:t>Rory Meeting 20/11/25</w:t>
+      </w:r>
+    </w:p>
+    <w:p>
+      <w:r>
+        <w:t>Perform user testing early</w:t>
+      </w:r>
+    </w:p>
+    <w:p>
+      <w:r>
+        <w:t xml:space="preserve">Standardised Risk </w:t>
+      </w:r>
+      <w:proofErr w:type="spellStart"/>
+      <w:r>
+        <w:t>Assesment</w:t>
+      </w:r>
+      <w:proofErr w:type="spellEnd"/>
+      <w:r>
+        <w:t>.</w:t>
+      </w:r>
+    </w:p>
+    <w:p>
+      <w:r>
+        <w:t>Gemini – seamless ai integration with google?</w:t>
+      </w:r>
+    </w:p>
+    <w:p/>
     <w:sectPr>
       <w:pgSz w:w="11906" w:h="16838"/>
       <w:pgMar w:top="1440" w:right="1440" w:bottom="1440" w:left="1440" w:header="708" w:footer="708" w:gutter="0"/>
@@ -4302,6 +4516,119 @@
     </w:lvl>
   </w:abstractNum>
   <w:abstractNum w:abstractNumId="8" w15:restartNumberingAfterBreak="0">
+    <w:nsid w:val="6FB830BD"/>
+    <w:multiLevelType w:val="multilevel"/>
+    <w:tmpl w:val="1A0A73FC"/>
+    <w:lvl w:ilvl="0">
+      <w:start w:val="1"/>
+      <w:numFmt w:val="decimal"/>
+      <w:lvlText w:val="%1."/>
+      <w:lvlJc w:val="left"/>
+      <w:pPr>
+        <w:tabs>
+          <w:tab w:val="num" w:pos="720"/>
+        </w:tabs>
+        <w:ind w:left="720" w:hanging="360"/>
+      </w:pPr>
+    </w:lvl>
+    <w:lvl w:ilvl="1" w:tentative="1">
+      <w:start w:val="1"/>
+      <w:numFmt w:val="decimal"/>
+      <w:lvlText w:val="%2."/>
+      <w:lvlJc w:val="left"/>
+      <w:pPr>
+        <w:tabs>
+          <w:tab w:val="num" w:pos="1440"/>
+        </w:tabs>
+        <w:ind w:left="1440" w:hanging="360"/>
+      </w:pPr>
+    </w:lvl>
+    <w:lvl w:ilvl="2" w:tentative="1">
+      <w:start w:val="1"/>
+      <w:numFmt w:val="decimal"/>
+      <w:lvlText w:val="%3."/>
+      <w:lvlJc w:val="left"/>
+      <w:pPr>
+        <w:tabs>
+          <w:tab w:val="num" w:pos="2160"/>
+        </w:tabs>
+        <w:ind w:left="2160" w:hanging="360"/>
+      </w:pPr>
+    </w:lvl>
+    <w:lvl w:ilvl="3" w:tentative="1">
+      <w:start w:val="1"/>
+      <w:numFmt w:val="decimal"/>
+      <w:lvlText w:val="%4."/>
+      <w:lvlJc w:val="left"/>
+      <w:pPr>
+        <w:tabs>
+          <w:tab w:val="num" w:pos="2880"/>
+        </w:tabs>
+        <w:ind w:left="2880" w:hanging="360"/>
+      </w:pPr>
+    </w:lvl>
+    <w:lvl w:ilvl="4" w:tentative="1">
+      <w:start w:val="1"/>
+      <w:numFmt w:val="decimal"/>
+      <w:lvlText w:val="%5."/>
+      <w:lvlJc w:val="left"/>
+      <w:pPr>
+        <w:tabs>
+          <w:tab w:val="num" w:pos="3600"/>
+        </w:tabs>
+        <w:ind w:left="3600" w:hanging="360"/>
+      </w:pPr>
+    </w:lvl>
+    <w:lvl w:ilvl="5" w:tentative="1">
+      <w:start w:val="1"/>
+      <w:numFmt w:val="decimal"/>
+      <w:lvlText w:val="%6."/>
+      <w:lvlJc w:val="left"/>
+      <w:pPr>
+        <w:tabs>
+          <w:tab w:val="num" w:pos="4320"/>
+        </w:tabs>
+        <w:ind w:left="4320" w:hanging="360"/>
+      </w:pPr>
+    </w:lvl>
+    <w:lvl w:ilvl="6" w:tentative="1">
+      <w:start w:val="1"/>
+      <w:numFmt w:val="decimal"/>
+      <w:lvlText w:val="%7."/>
+      <w:lvlJc w:val="left"/>
+      <w:pPr>
+        <w:tabs>
+          <w:tab w:val="num" w:pos="5040"/>
+        </w:tabs>
+        <w:ind w:left="5040" w:hanging="360"/>
+      </w:pPr>
+    </w:lvl>
+    <w:lvl w:ilvl="7" w:tentative="1">
+      <w:start w:val="1"/>
+      <w:numFmt w:val="decimal"/>
+      <w:lvlText w:val="%8."/>
+      <w:lvlJc w:val="left"/>
+      <w:pPr>
+        <w:tabs>
+          <w:tab w:val="num" w:pos="5760"/>
+        </w:tabs>
+        <w:ind w:left="5760" w:hanging="360"/>
+      </w:pPr>
+    </w:lvl>
+    <w:lvl w:ilvl="8" w:tentative="1">
+      <w:start w:val="1"/>
+      <w:numFmt w:val="decimal"/>
+      <w:lvlText w:val="%9."/>
+      <w:lvlJc w:val="left"/>
+      <w:pPr>
+        <w:tabs>
+          <w:tab w:val="num" w:pos="6480"/>
+        </w:tabs>
+        <w:ind w:left="6480" w:hanging="360"/>
+      </w:pPr>
+    </w:lvl>
+  </w:abstractNum>
+  <w:abstractNum w:abstractNumId="9" w15:restartNumberingAfterBreak="0">
     <w:nsid w:val="74941036"/>
     <w:multiLevelType w:val="hybridMultilevel"/>
     <w:tmpl w:val="ECEA73E0"/>
@@ -4400,7 +4727,7 @@
     <w:abstractNumId w:val="6"/>
   </w:num>
   <w:num w:numId="4" w16cid:durableId="1843660622">
-    <w:abstractNumId w:val="8"/>
+    <w:abstractNumId w:val="9"/>
   </w:num>
   <w:num w:numId="5" w16cid:durableId="1343554576">
     <w:abstractNumId w:val="2"/>
@@ -4416,6 +4743,9 @@
   </w:num>
   <w:num w:numId="9" w16cid:durableId="1371799971">
     <w:abstractNumId w:val="3"/>
+  </w:num>
+  <w:num w:numId="10" w16cid:durableId="349071992">
+    <w:abstractNumId w:val="8"/>
   </w:num>
 </w:numbering>
 </file>

</xml_diff>